<commit_message>
file baru proposal proyek
</commit_message>
<xml_diff>
--- a/proposeal agendaris surat dan notifikasi.docx
+++ b/proposeal agendaris surat dan notifikasi.docx
@@ -1,6 +1,6 @@
 
 <file path=word/document.xml><?xml version="1.0" encoding="utf-8"?>
-<w:document xmlns:wpc="http://schemas.microsoft.com/office/word/2010/wordprocessingCanvas" xmlns:mc="http://schemas.openxmlformats.org/markup-compatibility/2006" xmlns:o="urn:schemas-microsoft-com:office:office" xmlns:r="http://schemas.openxmlformats.org/officeDocument/2006/relationships" xmlns:m="http://schemas.openxmlformats.org/officeDocument/2006/math" xmlns:v="urn:schemas-microsoft-com:vml" xmlns:wp14="http://schemas.microsoft.com/office/word/2010/wordprocessingDrawing" xmlns:wp="http://schemas.openxmlformats.org/drawingml/2006/wordprocessingDrawing" xmlns:w10="urn:schemas-microsoft-com:office:word" xmlns:w="http://schemas.openxmlformats.org/wordprocessingml/2006/main" xmlns:w14="http://schemas.microsoft.com/office/word/2010/wordml" xmlns:w15="http://schemas.microsoft.com/office/word/2012/wordml" xmlns:wpg="http://schemas.microsoft.com/office/word/2010/wordprocessingGroup" xmlns:wpi="http://schemas.microsoft.com/office/word/2010/wordprocessingInk" xmlns:wne="http://schemas.microsoft.com/office/word/2006/wordml" xmlns:wps="http://schemas.microsoft.com/office/word/2010/wordprocessingShape" mc:Ignorable="w14 w15 wp14">
+<w:document xmlns:wpc="http://schemas.microsoft.com/office/word/2010/wordprocessingCanvas" xmlns:mc="http://schemas.openxmlformats.org/markup-compatibility/2006" xmlns:o="urn:schemas-microsoft-com:office:office" xmlns:r="http://schemas.openxmlformats.org/officeDocument/2006/relationships" xmlns:m="http://schemas.openxmlformats.org/officeDocument/2006/math" xmlns:v="urn:schemas-microsoft-com:vml" xmlns:wp14="http://schemas.microsoft.com/office/word/2010/wordprocessingDrawing" xmlns:wp="http://schemas.openxmlformats.org/drawingml/2006/wordprocessingDrawing" xmlns:w10="urn:schemas-microsoft-com:office:word" xmlns:w="http://schemas.openxmlformats.org/wordprocessingml/2006/main" xmlns:w14="http://schemas.microsoft.com/office/word/2010/wordml" xmlns:wpg="http://schemas.microsoft.com/office/word/2010/wordprocessingGroup" xmlns:wpi="http://schemas.microsoft.com/office/word/2010/wordprocessingInk" xmlns:wne="http://schemas.microsoft.com/office/word/2006/wordml" xmlns:wps="http://schemas.microsoft.com/office/word/2010/wordprocessingShape" mc:Ignorable="w14 wp14">
   <w:body>
     <w:p>
       <w:pPr>
@@ -40,16 +40,15 @@
           <w:b/>
           <w:i/>
         </w:rPr>
-        <w:t xml:space="preserve">CAKEPHP </w:t>
-      </w:r>
-      <w:proofErr w:type="gramStart"/>
+        <w:t xml:space="preserve">CAKEPHP FRAMEWORK </w:t>
+      </w:r>
       <w:r>
         <w:rPr>
           <w:rFonts w:ascii="Arial" w:hAnsi="Arial" w:cs="Arial"/>
           <w:b/>
           <w:i/>
         </w:rPr>
-        <w:t xml:space="preserve">FRAMEWORK </w:t>
+        <w:t xml:space="preserve"> </w:t>
       </w:r>
       <w:r>
         <w:rPr>
@@ -57,24 +56,7 @@
           <w:b/>
           <w:i/>
         </w:rPr>
-        <w:t xml:space="preserve"> </w:t>
-      </w:r>
-      <w:r>
-        <w:rPr>
-          <w:rFonts w:ascii="Arial" w:hAnsi="Arial" w:cs="Arial"/>
-          <w:b/>
-          <w:i/>
-        </w:rPr>
-        <w:t>DAN</w:t>
-      </w:r>
-      <w:proofErr w:type="gramEnd"/>
-      <w:r>
-        <w:rPr>
-          <w:rFonts w:ascii="Arial" w:hAnsi="Arial" w:cs="Arial"/>
-          <w:b/>
-          <w:i/>
-        </w:rPr>
-        <w:t xml:space="preserve"> MYSQL</w:t>
+        <w:t>DAN MYSQL</w:t>
       </w:r>
       <w:r>
         <w:rPr>
@@ -123,7 +105,6 @@
           <w:b/>
         </w:rPr>
       </w:pPr>
-      <w:proofErr w:type="gramStart"/>
       <w:r>
         <w:rPr>
           <w:rFonts w:ascii="Arial" w:hAnsi="Arial" w:cs="Arial"/>
@@ -131,7 +112,6 @@
         </w:rPr>
         <w:t>Oleh :</w:t>
       </w:r>
-      <w:proofErr w:type="gramEnd"/>
     </w:p>
     <w:p>
       <w:pPr>
@@ -280,7 +260,7 @@
                     </pic:cNvPicPr>
                   </pic:nvPicPr>
                   <pic:blipFill>
-                    <a:blip r:embed="rId5" cstate="print">
+                    <a:blip r:embed="rId6" cstate="print">
                       <a:extLst>
                         <a:ext uri="{28A0092B-C50C-407E-A947-70E740481C1C}">
                           <a14:useLocalDpi xmlns:a14="http://schemas.microsoft.com/office/drawing/2010/main" val="0"/>
@@ -1396,19 +1376,8 @@
           <w:szCs w:val="20"/>
         </w:rPr>
         <w:tab/>
-        <w:t>Irmayansyah, M</w:t>
-      </w:r>
-      <w:proofErr w:type="gramStart"/>
-      <w:r>
-        <w:rPr>
-          <w:rFonts w:ascii="Arial" w:hAnsi="Arial" w:cs="Arial"/>
-          <w:b/>
-          <w:sz w:val="20"/>
-          <w:szCs w:val="20"/>
-        </w:rPr>
-        <w:t>,kom</w:t>
-      </w:r>
-      <w:proofErr w:type="gramEnd"/>
+        <w:t>Irmayansyah, M,kom</w:t>
+      </w:r>
     </w:p>
     <w:p>
       <w:pPr>
@@ -1565,25 +1534,7 @@
           <w:sz w:val="20"/>
           <w:szCs w:val="20"/>
         </w:rPr>
-        <w:t>[</w:t>
-      </w:r>
-      <w:proofErr w:type="gramStart"/>
-      <w:r>
-        <w:rPr>
-          <w:rFonts w:ascii="Arial" w:hAnsi="Arial" w:cs="Arial"/>
-          <w:sz w:val="20"/>
-          <w:szCs w:val="20"/>
-        </w:rPr>
-        <w:t>sengaja</w:t>
-      </w:r>
-      <w:proofErr w:type="gramEnd"/>
-      <w:r>
-        <w:rPr>
-          <w:rFonts w:ascii="Arial" w:hAnsi="Arial" w:cs="Arial"/>
-          <w:sz w:val="20"/>
-          <w:szCs w:val="20"/>
-        </w:rPr>
-        <w:t xml:space="preserve"> dikosongkan]</w:t>
+        <w:t>[sengaja dikosongkan]</w:t>
       </w:r>
     </w:p>
     <w:p>
@@ -2273,25 +2224,7 @@
           <w:sz w:val="20"/>
           <w:szCs w:val="20"/>
         </w:rPr>
-        <w:t>[</w:t>
-      </w:r>
-      <w:proofErr w:type="gramStart"/>
-      <w:r>
-        <w:rPr>
-          <w:rFonts w:ascii="Arial" w:hAnsi="Arial" w:cs="Arial"/>
-          <w:sz w:val="20"/>
-          <w:szCs w:val="20"/>
-        </w:rPr>
-        <w:t>sengaja</w:t>
-      </w:r>
-      <w:proofErr w:type="gramEnd"/>
-      <w:r>
-        <w:rPr>
-          <w:rFonts w:ascii="Arial" w:hAnsi="Arial" w:cs="Arial"/>
-          <w:sz w:val="20"/>
-          <w:szCs w:val="20"/>
-        </w:rPr>
-        <w:t xml:space="preserve"> dikosongkan]</w:t>
+        <w:t>[sengaja dikosongkan]</w:t>
       </w:r>
     </w:p>
     <w:p>
@@ -2507,21 +2440,7 @@
           <w:rFonts w:ascii="Arial" w:hAnsi="Arial" w:cs="Arial"/>
         </w:rPr>
         <w:tab/>
-        <w:t xml:space="preserve">Sebagai sebuah instansi atau lembaga tentunya STIKOM Binaniaga melakukan proses </w:t>
-      </w:r>
-      <w:proofErr w:type="gramStart"/>
-      <w:r>
-        <w:rPr>
-          <w:rFonts w:ascii="Arial" w:hAnsi="Arial" w:cs="Arial"/>
-        </w:rPr>
-        <w:t>surat</w:t>
-      </w:r>
-      <w:proofErr w:type="gramEnd"/>
-      <w:r>
-        <w:rPr>
-          <w:rFonts w:ascii="Arial" w:hAnsi="Arial" w:cs="Arial"/>
-        </w:rPr>
-        <w:t xml:space="preserve"> menyurat, baik itu surat masuk maupun surat keluar. </w:t>
+        <w:t xml:space="preserve">Sebagai sebuah instansi atau lembaga tentunya STIKOM Binaniaga melakukan proses surat menyurat, baik itu surat masuk maupun surat keluar. </w:t>
       </w:r>
       <w:r>
         <w:rPr>
@@ -2551,21 +2470,7 @@
         <w:rPr>
           <w:rFonts w:ascii="Arial" w:hAnsi="Arial" w:cs="Arial"/>
         </w:rPr>
-        <w:t xml:space="preserve">permintaan, laporan, dan sebagainya. Setiap </w:t>
-      </w:r>
-      <w:proofErr w:type="gramStart"/>
-      <w:r>
-        <w:rPr>
-          <w:rFonts w:ascii="Arial" w:hAnsi="Arial" w:cs="Arial"/>
-        </w:rPr>
-        <w:t>surat</w:t>
-      </w:r>
-      <w:proofErr w:type="gramEnd"/>
-      <w:r>
-        <w:rPr>
-          <w:rFonts w:ascii="Arial" w:hAnsi="Arial" w:cs="Arial"/>
-        </w:rPr>
-        <w:t xml:space="preserve"> masuk yang diterima dan surat keluar yang dikirim baik itu oleh instansi swasta maupun pemerint</w:t>
+        <w:t>permintaan, laporan, dan sebagainya. Setiap surat masuk yang diterima dan surat keluar yang dikirim baik itu oleh instansi swasta maupun pemerint</w:t>
       </w:r>
       <w:r>
         <w:rPr>
@@ -2597,21 +2502,7 @@
         <w:rPr>
           <w:rFonts w:ascii="Arial" w:hAnsi="Arial" w:cs="Arial"/>
         </w:rPr>
-        <w:t xml:space="preserve"> proses </w:t>
-      </w:r>
-      <w:proofErr w:type="gramStart"/>
-      <w:r>
-        <w:rPr>
-          <w:rFonts w:ascii="Arial" w:hAnsi="Arial" w:cs="Arial"/>
-        </w:rPr>
-        <w:t>surat</w:t>
-      </w:r>
-      <w:proofErr w:type="gramEnd"/>
-      <w:r>
-        <w:rPr>
-          <w:rFonts w:ascii="Arial" w:hAnsi="Arial" w:cs="Arial"/>
-        </w:rPr>
-        <w:t xml:space="preserve"> menyurat, </w:t>
+        <w:t xml:space="preserve"> proses surat menyurat, </w:t>
       </w:r>
       <w:r>
         <w:rPr>
@@ -2659,35 +2550,7 @@
         <w:rPr>
           <w:rFonts w:ascii="Arial" w:hAnsi="Arial" w:cs="Arial"/>
         </w:rPr>
-        <w:t xml:space="preserve"> arsip – arsip yang ada </w:t>
-      </w:r>
-      <w:proofErr w:type="gramStart"/>
-      <w:r>
-        <w:rPr>
-          <w:rFonts w:ascii="Arial" w:hAnsi="Arial" w:cs="Arial"/>
-        </w:rPr>
-        <w:t>akan</w:t>
-      </w:r>
-      <w:proofErr w:type="gramEnd"/>
-      <w:r>
-        <w:rPr>
-          <w:rFonts w:ascii="Arial" w:hAnsi="Arial" w:cs="Arial"/>
-        </w:rPr>
-        <w:t xml:space="preserve"> menumpuk dan akan memakan tempat untuk menyimpannya. Terlebih lagi resiko yang </w:t>
-      </w:r>
-      <w:proofErr w:type="gramStart"/>
-      <w:r>
-        <w:rPr>
-          <w:rFonts w:ascii="Arial" w:hAnsi="Arial" w:cs="Arial"/>
-        </w:rPr>
-        <w:t>akan</w:t>
-      </w:r>
-      <w:proofErr w:type="gramEnd"/>
-      <w:r>
-        <w:rPr>
-          <w:rFonts w:ascii="Arial" w:hAnsi="Arial" w:cs="Arial"/>
-        </w:rPr>
-        <w:t xml:space="preserve"> diterima jika ar</w:t>
+        <w:t xml:space="preserve"> arsip – arsip yang ada akan menumpuk dan akan memakan tempat untuk menyimpannya. Terlebih lagi resiko yang akan diterima jika ar</w:t>
       </w:r>
       <w:r>
         <w:rPr>
@@ -2722,55 +2585,13 @@
         <w:rPr>
           <w:rFonts w:ascii="Arial" w:hAnsi="Arial" w:cs="Arial"/>
         </w:rPr>
-        <w:t xml:space="preserve"> yang dapat mengelola perihal tersebut yang menyangkut agendaris dan </w:t>
-      </w:r>
-      <w:proofErr w:type="gramStart"/>
-      <w:r>
-        <w:rPr>
-          <w:rFonts w:ascii="Arial" w:hAnsi="Arial" w:cs="Arial"/>
-        </w:rPr>
-        <w:t>surat</w:t>
-      </w:r>
-      <w:proofErr w:type="gramEnd"/>
-      <w:r>
-        <w:rPr>
-          <w:rFonts w:ascii="Arial" w:hAnsi="Arial" w:cs="Arial"/>
-        </w:rPr>
-        <w:t xml:space="preserve"> menyurat. Sistem informasi agendaris </w:t>
-      </w:r>
-      <w:proofErr w:type="gramStart"/>
-      <w:r>
-        <w:rPr>
-          <w:rFonts w:ascii="Arial" w:hAnsi="Arial" w:cs="Arial"/>
-        </w:rPr>
-        <w:t>surat</w:t>
-      </w:r>
-      <w:proofErr w:type="gramEnd"/>
-      <w:r>
-        <w:rPr>
-          <w:rFonts w:ascii="Arial" w:hAnsi="Arial" w:cs="Arial"/>
-        </w:rPr>
-        <w:t xml:space="preserve"> dan notifikasi</w:t>
-      </w:r>
-      <w:r>
-        <w:rPr>
-          <w:rFonts w:ascii="Arial" w:hAnsi="Arial" w:cs="Arial"/>
-        </w:rPr>
-        <w:t xml:space="preserve"> menjadi system yang diharapkan dapat menangani masalah tersebut. Dengan adanya system tersebut diharapkan dapat membantu meningkatkan kinerja staff dari STIKOM Binaniaga khususnya di bidang BAAK yang menangani mengenai agendaris </w:t>
-      </w:r>
-      <w:proofErr w:type="gramStart"/>
-      <w:r>
-        <w:rPr>
-          <w:rFonts w:ascii="Arial" w:hAnsi="Arial" w:cs="Arial"/>
-        </w:rPr>
-        <w:t>surat</w:t>
-      </w:r>
-      <w:proofErr w:type="gramEnd"/>
-      <w:r>
-        <w:rPr>
-          <w:rFonts w:ascii="Arial" w:hAnsi="Arial" w:cs="Arial"/>
-        </w:rPr>
-        <w:t xml:space="preserve"> dan notifikasi.</w:t>
+        <w:t xml:space="preserve"> yang dapat mengelola perihal tersebut yang menyangkut agendaris dan surat menyurat. Sistem informasi agendaris surat dan notifikasi</w:t>
+      </w:r>
+      <w:r>
+        <w:rPr>
+          <w:rFonts w:ascii="Arial" w:hAnsi="Arial" w:cs="Arial"/>
+        </w:rPr>
+        <w:t xml:space="preserve"> menjadi system yang diharapkan dapat menangani masalah tersebut. Dengan adanya system tersebut diharapkan dapat membantu meningkatkan kinerja staff dari STIKOM Binaniaga khususnya di bidang BAAK yang menangani mengenai agendaris surat dan notifikasi.</w:t>
       </w:r>
       <w:r>
         <w:rPr>
@@ -2855,21 +2676,7 @@
         <w:rPr>
           <w:rFonts w:ascii="Arial" w:hAnsi="Arial" w:cs="Arial"/>
         </w:rPr>
-        <w:t xml:space="preserve">Surat  adalah  sehelai  kertas  atau  lebih  yang  digunakan  untuk mengadakan  komunikasi  secara  tertulis  (Silmi,  2002  :  1).  Surat  masih digunakan  sampai  sekarang  karena  surat  masih  memiliki  kelebihan dibandingkan dengan sarana komunikasi lainnya, kelebihan tersebut karena surat lebih  praktis, efektif dan ekonomis. Surat selain berfungsi sebagai alat </w:t>
-      </w:r>
-      <w:proofErr w:type="gramStart"/>
-      <w:r>
-        <w:rPr>
-          <w:rFonts w:ascii="Arial" w:hAnsi="Arial" w:cs="Arial"/>
-        </w:rPr>
-        <w:t>komunikasi  juga</w:t>
-      </w:r>
-      <w:proofErr w:type="gramEnd"/>
-      <w:r>
-        <w:rPr>
-          <w:rFonts w:ascii="Arial" w:hAnsi="Arial" w:cs="Arial"/>
-        </w:rPr>
-        <w:t xml:space="preserve">  berfungsi  sebagai  pengingat,  bahan  bukti  hitam  diatas putih yang memiliki kekuatan hukum, sumber data, alat pengingat, jaminan, wakil, alat promosi.</w:t>
+        <w:t>Surat  adalah  sehelai  kertas  atau  lebih  yang  digunakan  untuk mengadakan  komunikasi  secara  tertulis  (Silmi,  2002  :  1).  Surat  masih digunakan  sampai  sekarang  karena  surat  masih  memiliki  kelebihan dibandingkan dengan sarana komunikasi lainnya, kelebihan tersebut karena surat lebih  praktis, efektif dan ekonomis. Surat selain berfungsi sebagai alat komunikasi  juga  berfungsi  sebagai  pengingat,  bahan  bukti  hitam  diatas putih yang memiliki kekuatan hukum, sumber data, alat pengingat, jaminan, wakil, alat promosi.</w:t>
       </w:r>
     </w:p>
     <w:p>
@@ -3107,21 +2914,7 @@
         <w:rPr>
           <w:rFonts w:ascii="Arial" w:hAnsi="Arial" w:cs="Arial"/>
         </w:rPr>
-        <w:t xml:space="preserve">Dalam rangka meningkatkan kinerja administrasi akademik dalam hal agendaris dan </w:t>
-      </w:r>
-      <w:proofErr w:type="gramStart"/>
-      <w:r>
-        <w:rPr>
-          <w:rFonts w:ascii="Arial" w:hAnsi="Arial" w:cs="Arial"/>
-        </w:rPr>
-        <w:t>surat</w:t>
-      </w:r>
-      <w:proofErr w:type="gramEnd"/>
-      <w:r>
-        <w:rPr>
-          <w:rFonts w:ascii="Arial" w:hAnsi="Arial" w:cs="Arial"/>
-        </w:rPr>
-        <w:t xml:space="preserve"> menyurat maka perlu adanya system informasi agendaris surat dan notifikasi untuk mengatasi permasalahan tersebut.</w:t>
+        <w:t>Dalam rangka meningkatkan kinerja administrasi akademik dalam hal agendaris dan surat menyurat maka perlu adanya system informasi agendaris surat dan notifikasi untuk mengatasi permasalahan tersebut.</w:t>
       </w:r>
       <w:r>
         <w:rPr>
@@ -3333,21 +3126,7 @@
         <w:rPr>
           <w:rFonts w:ascii="Arial" w:hAnsi="Arial" w:cs="Arial"/>
         </w:rPr>
-        <w:t xml:space="preserve">Tujuan pembuatan proyek agendaris </w:t>
-      </w:r>
-      <w:proofErr w:type="gramStart"/>
-      <w:r>
-        <w:rPr>
-          <w:rFonts w:ascii="Arial" w:hAnsi="Arial" w:cs="Arial"/>
-        </w:rPr>
-        <w:t>surat</w:t>
-      </w:r>
-      <w:proofErr w:type="gramEnd"/>
-      <w:r>
-        <w:rPr>
-          <w:rFonts w:ascii="Arial" w:hAnsi="Arial" w:cs="Arial"/>
-        </w:rPr>
-        <w:t xml:space="preserve"> dan notifikasi adalah:</w:t>
+        <w:t>Tujuan pembuatan proyek agendaris surat dan notifikasi adalah:</w:t>
       </w:r>
     </w:p>
     <w:p>
@@ -3490,21 +3269,7 @@
           <w:rFonts w:ascii="Arial" w:hAnsi="Arial" w:cs="Arial"/>
         </w:rPr>
         <w:tab/>
-        <w:t xml:space="preserve">Sistem ini nantinya </w:t>
-      </w:r>
-      <w:proofErr w:type="gramStart"/>
-      <w:r>
-        <w:rPr>
-          <w:rFonts w:ascii="Arial" w:hAnsi="Arial" w:cs="Arial"/>
-        </w:rPr>
-        <w:t>akan</w:t>
-      </w:r>
-      <w:proofErr w:type="gramEnd"/>
-      <w:r>
-        <w:rPr>
-          <w:rFonts w:ascii="Arial" w:hAnsi="Arial" w:cs="Arial"/>
-        </w:rPr>
-        <w:t xml:space="preserve"> memberikan hasil yang bermanfaat dan membantu mengoptimalkan kinerja dari bagian akademik dalam pengarsipan.</w:t>
+        <w:t>Sistem ini nantinya akan memberikan hasil yang bermanfaat dan membantu mengoptimalkan kinerja dari bagian akademik dalam pengarsipan.</w:t>
       </w:r>
     </w:p>
     <w:p>
@@ -3647,47 +3412,27 @@
         <w:rPr>
           <w:rFonts w:ascii="Arial" w:hAnsi="Arial" w:cs="Arial"/>
         </w:rPr>
-        <w:t xml:space="preserve">Pengembangan suatu sistem informasi membutuhkan sumber-sumber daya yang ada pada lingkungan sebuah organisasi/institusi. Sebagai hasilnya, sistem informasi yang baru diharapkan </w:t>
-      </w:r>
-      <w:proofErr w:type="gramStart"/>
-      <w:r>
-        <w:rPr>
-          <w:rFonts w:ascii="Arial" w:hAnsi="Arial" w:cs="Arial"/>
-        </w:rPr>
-        <w:t>akan</w:t>
-      </w:r>
-      <w:proofErr w:type="gramEnd"/>
-      <w:r>
-        <w:rPr>
-          <w:rFonts w:ascii="Arial" w:hAnsi="Arial" w:cs="Arial"/>
-        </w:rPr>
-        <w:t xml:space="preserve"> memberikan manfaat-manfaat dan keuntungan-keuntungan yang dapat digunakakn oleh organisasi tersebut untuk menjalankan proses bisnis. Jika manfaat yang diharapkan lebih kecil dari sumber-sumber daya yang dikeluarkan, maka sistem informasi yang baru ini dikatakan tidak bernilai atau tidak layak. Oleh karena itu, sebelum sebuah sistem informasi dikembangkan, maka perlu dihitung kelayakan ekonomisnya, dengan teknik analisis biaya. Adapun tabel rincian dan manfaat untuk pengembangan Sistem Informasi </w:t>
-      </w:r>
-      <w:r>
-        <w:rPr>
-          <w:rFonts w:ascii="Arial" w:hAnsi="Arial" w:cs="Arial"/>
-          <w:lang w:val="id-ID"/>
-        </w:rPr>
-        <w:t xml:space="preserve">Pemberitahuan Ujian dan Nilai </w:t>
-      </w:r>
-      <w:r>
-        <w:rPr>
-          <w:rFonts w:ascii="Arial" w:hAnsi="Arial" w:cs="Arial"/>
-        </w:rPr>
-        <w:t>(SI</w:t>
-      </w:r>
-      <w:r>
-        <w:rPr>
-          <w:rFonts w:ascii="Arial" w:hAnsi="Arial" w:cs="Arial"/>
-          <w:lang w:val="id-ID"/>
-        </w:rPr>
-        <w:t>PUN</w:t>
-      </w:r>
-      <w:r>
-        <w:rPr>
-          <w:rFonts w:ascii="Arial" w:hAnsi="Arial" w:cs="Arial"/>
-        </w:rPr>
-        <w:t>) adalah sebagai berikut:</w:t>
+        <w:t xml:space="preserve">Pengembangan suatu sistem informasi membutuhkan sumber-sumber daya yang ada pada lingkungan sebuah organisasi/institusi. Sebagai hasilnya, sistem informasi yang baru diharapkan akan memberikan manfaat-manfaat dan keuntungan-keuntungan yang dapat digunakakn oleh organisasi tersebut untuk menjalankan proses bisnis. Jika manfaat yang diharapkan lebih kecil dari sumber-sumber daya yang dikeluarkan, maka sistem informasi yang baru ini dikatakan tidak bernilai atau tidak layak. Oleh karena itu, sebelum sebuah sistem informasi dikembangkan, maka perlu dihitung kelayakan ekonomisnya, dengan teknik analisis biaya. Adapun tabel rincian dan manfaat untuk pengembangan Sistem Informasi </w:t>
+      </w:r>
+      <w:r>
+        <w:rPr>
+          <w:rFonts w:ascii="Arial" w:hAnsi="Arial" w:cs="Arial"/>
+        </w:rPr>
+        <w:t>Agendaris Surat dan No</w:t>
+      </w:r>
+      <w:bookmarkStart w:id="3" w:name="_GoBack"/>
+      <w:bookmarkEnd w:id="3"/>
+      <w:r>
+        <w:rPr>
+          <w:rFonts w:ascii="Arial" w:hAnsi="Arial" w:cs="Arial"/>
+        </w:rPr>
+        <w:t>tifikasi</w:t>
+      </w:r>
+      <w:r>
+        <w:rPr>
+          <w:rFonts w:ascii="Arial" w:hAnsi="Arial" w:cs="Arial"/>
+        </w:rPr>
+        <w:t xml:space="preserve"> adalah sebagai berikut:</w:t>
       </w:r>
     </w:p>
     <w:p>
@@ -5333,6 +5078,7 @@
           <w:sz w:val="20"/>
           <w:szCs w:val="20"/>
         </w:rPr>
+        <w:lastRenderedPageBreak/>
         <w:t xml:space="preserve">Return of Investment </w:t>
       </w:r>
       <w:r>
@@ -5521,25 +5267,7 @@
           <w:sz w:val="20"/>
           <w:szCs w:val="20"/>
         </w:rPr>
-        <w:t xml:space="preserve">Perhitungan ROI (Return </w:t>
-      </w:r>
-      <w:proofErr w:type="gramStart"/>
-      <w:r>
-        <w:rPr>
-          <w:rFonts w:ascii="Arial" w:hAnsi="Arial" w:cs="Arial"/>
-          <w:sz w:val="20"/>
-          <w:szCs w:val="20"/>
-        </w:rPr>
-        <w:t>Of</w:t>
-      </w:r>
-      <w:proofErr w:type="gramEnd"/>
-      <w:r>
-        <w:rPr>
-          <w:rFonts w:ascii="Arial" w:hAnsi="Arial" w:cs="Arial"/>
-          <w:sz w:val="20"/>
-          <w:szCs w:val="20"/>
-        </w:rPr>
-        <w:t xml:space="preserve"> Investment)</w:t>
+        <w:t>Perhitungan ROI (Return Of Investment)</w:t>
       </w:r>
     </w:p>
     <w:p>
@@ -5662,18 +5390,8 @@
           <w:numId w:val="15"/>
         </w:numPr>
       </w:pPr>
-      <w:proofErr w:type="gramStart"/>
-      <w:r>
-        <w:t>Performance :</w:t>
-      </w:r>
-      <w:proofErr w:type="gramEnd"/>
-      <w:r>
-        <w:t xml:space="preserve"> Sistem ini dapat memberikan throughput dan waktu </w:t>
-      </w:r>
-      <w:bookmarkStart w:id="3" w:name="_GoBack"/>
-      <w:bookmarkEnd w:id="3"/>
-      <w:r>
-        <w:t>respons yang cukup.</w:t>
+      <w:r>
+        <w:t>Performance : Sistem ini dapat memberikan throughput dan waktu respons yang cukup.</w:t>
       </w:r>
     </w:p>
     <w:p>
@@ -5684,13 +5402,8 @@
           <w:numId w:val="15"/>
         </w:numPr>
       </w:pPr>
-      <w:proofErr w:type="gramStart"/>
-      <w:r>
-        <w:t>Information :</w:t>
-      </w:r>
-      <w:proofErr w:type="gramEnd"/>
-      <w:r>
-        <w:t xml:space="preserve"> </w:t>
+      <w:r>
+        <w:t xml:space="preserve">Information : </w:t>
       </w:r>
       <w:r>
         <w:t>Sistem ini menyediakan informasi terhormat yang tepat waktu, saling terkait, akurat dan berguna bagi staff administrasi.</w:t>
@@ -5704,13 +5417,8 @@
           <w:numId w:val="15"/>
         </w:numPr>
       </w:pPr>
-      <w:proofErr w:type="gramStart"/>
-      <w:r>
-        <w:t>Economy :</w:t>
-      </w:r>
-      <w:proofErr w:type="gramEnd"/>
-      <w:r>
-        <w:t xml:space="preserve"> Sistem ini menawarkan tingkat dan kapasitas pelayanan yang memadai untuk mengurangi biaya operasional.</w:t>
+      <w:r>
+        <w:t>Economy : Sistem ini menawarkan tingkat dan kapasitas pelayanan yang memadai untuk mengurangi biaya operasional.</w:t>
       </w:r>
     </w:p>
     <w:p>
@@ -5721,13 +5429,8 @@
           <w:numId w:val="15"/>
         </w:numPr>
       </w:pPr>
-      <w:proofErr w:type="gramStart"/>
-      <w:r>
-        <w:t>Control :</w:t>
-      </w:r>
-      <w:proofErr w:type="gramEnd"/>
-      <w:r>
-        <w:t xml:space="preserve"> Sistem ini dapat mengcontrol dan mengkategorikan type surat.</w:t>
+      <w:r>
+        <w:t>Control : Sistem ini dapat mengcontrol dan mengkategorikan type surat.</w:t>
       </w:r>
     </w:p>
     <w:p>
@@ -5738,13 +5441,8 @@
           <w:numId w:val="15"/>
         </w:numPr>
       </w:pPr>
-      <w:proofErr w:type="gramStart"/>
-      <w:r>
-        <w:t>Efficiency :</w:t>
-      </w:r>
-      <w:proofErr w:type="gramEnd"/>
-      <w:r>
-        <w:t xml:space="preserve"> Sistem ini menggunakan teknologi yang dapat dijalankan secara mobile sehingga dapat menghemat waktu dan tempat pengerjaan.</w:t>
+      <w:r>
+        <w:t>Efficiency : Sistem ini menggunakan teknologi yang dapat dijalankan secara mobile sehingga dapat menghemat waktu dan tempat pengerjaan.</w:t>
       </w:r>
     </w:p>
     <w:p>
@@ -5755,13 +5453,8 @@
           <w:numId w:val="15"/>
         </w:numPr>
       </w:pPr>
-      <w:proofErr w:type="gramStart"/>
-      <w:r>
-        <w:t>Service :</w:t>
-      </w:r>
-      <w:proofErr w:type="gramEnd"/>
-      <w:r>
-        <w:t xml:space="preserve"> Sistem ini menyediakan layanan yang diinginkan dan andal pada siapa saja.</w:t>
+      <w:r>
+        <w:t>Service : Sistem ini menyediakan layanan yang diinginkan dan andal pada siapa saja.</w:t>
       </w:r>
     </w:p>
     <w:p>
@@ -5806,9 +5499,6 @@
       </w:r>
       <w:r>
         <w:br/>
-      </w:r>
-      <w:r>
-        <w:lastRenderedPageBreak/>
         <w:t>Hardisk</w:t>
       </w:r>
       <w:r>
@@ -5958,6 +5648,7 @@
           <w:szCs w:val="20"/>
           <w:lang w:val="id-ID"/>
         </w:rPr>
+        <w:lastRenderedPageBreak/>
         <w:t>Berdasarkan tabel berikut, dijelaskan tentang kegiatan dan sub kegiatan dalam pembangunan proyek</w:t>
       </w:r>
     </w:p>
@@ -10520,7 +10211,6 @@
                 <w:szCs w:val="20"/>
                 <w:lang w:val="id-ID" w:eastAsia="id-ID"/>
               </w:rPr>
-              <w:lastRenderedPageBreak/>
               <w:t>9</w:t>
             </w:r>
           </w:p>
@@ -11672,6 +11362,7 @@
           <w:szCs w:val="20"/>
           <w:lang w:val="id-ID"/>
         </w:rPr>
+        <w:lastRenderedPageBreak/>
         <w:t>a   = Waktu Optimis</w:t>
       </w:r>
     </w:p>
@@ -11835,7 +11526,7 @@
                     </pic:cNvPicPr>
                   </pic:nvPicPr>
                   <pic:blipFill>
-                    <a:blip r:embed="rId6" cstate="print"/>
+                    <a:blip r:embed="rId7" cstate="print"/>
                     <a:srcRect/>
                     <a:stretch>
                       <a:fillRect/>
@@ -12889,25 +12580,7 @@
           <w:sz w:val="20"/>
           <w:szCs w:val="20"/>
         </w:rPr>
-        <w:t xml:space="preserve">Konsep dari </w:t>
-      </w:r>
-      <w:proofErr w:type="gramStart"/>
-      <w:r>
-        <w:rPr>
-          <w:rFonts w:ascii="Arial" w:hAnsi="Arial" w:cs="Arial"/>
-          <w:sz w:val="20"/>
-          <w:szCs w:val="20"/>
-        </w:rPr>
-        <w:t>cara</w:t>
-      </w:r>
-      <w:proofErr w:type="gramEnd"/>
-      <w:r>
-        <w:rPr>
-          <w:rFonts w:ascii="Arial" w:hAnsi="Arial" w:cs="Arial"/>
-          <w:sz w:val="20"/>
-          <w:szCs w:val="20"/>
-        </w:rPr>
-        <w:t xml:space="preserve"> kerja sistem ini dapat dilihat berdasarkan gambar berikut</w:t>
+        <w:t>Konsep dari cara kerja sistem ini dapat dilihat berdasarkan gambar berikut</w:t>
       </w:r>
     </w:p>
     <w:p>
@@ -12967,7 +12640,7 @@
                     </pic:cNvPicPr>
                   </pic:nvPicPr>
                   <pic:blipFill>
-                    <a:blip r:embed="rId7" cstate="print">
+                    <a:blip r:embed="rId8" cstate="print">
                       <a:extLst>
                         <a:ext uri="{28A0092B-C50C-407E-A947-70E740481C1C}">
                           <a14:useLocalDpi xmlns:a14="http://schemas.microsoft.com/office/drawing/2010/main" val="0"/>
@@ -13057,25 +12730,7 @@
           <w:szCs w:val="20"/>
         </w:rPr>
         <w:tab/>
-        <w:t xml:space="preserve">Berdasarkan gambar diatas dapat dijelaskan mengenai proses kerja Website yaitu, Admin Web, Mahasiswa dan Dosen dapat masuk kedalam domain website menggunakan web browser, maka sistem </w:t>
-      </w:r>
-      <w:proofErr w:type="gramStart"/>
-      <w:r>
-        <w:rPr>
-          <w:rFonts w:ascii="Arial" w:hAnsi="Arial" w:cs="Arial"/>
-          <w:sz w:val="20"/>
-          <w:szCs w:val="20"/>
-        </w:rPr>
-        <w:t>akan</w:t>
-      </w:r>
-      <w:proofErr w:type="gramEnd"/>
-      <w:r>
-        <w:rPr>
-          <w:rFonts w:ascii="Arial" w:hAnsi="Arial" w:cs="Arial"/>
-          <w:sz w:val="20"/>
-          <w:szCs w:val="20"/>
-        </w:rPr>
-        <w:t xml:space="preserve"> mengambil data dari database kemudian akan ditampilkan pada halaman web.</w:t>
+        <w:t>Berdasarkan gambar diatas dapat dijelaskan mengenai proses kerja Website yaitu, Admin Web, Mahasiswa dan Dosen dapat masuk kedalam domain website menggunakan web browser, maka sistem akan mengambil data dari database kemudian akan ditampilkan pada halaman web.</w:t>
       </w:r>
     </w:p>
     <w:p>
@@ -13237,7 +12892,7 @@
 </file>
 
 <file path=word/numbering.xml><?xml version="1.0" encoding="utf-8"?>
-<w:numbering xmlns:wpc="http://schemas.microsoft.com/office/word/2010/wordprocessingCanvas" xmlns:mc="http://schemas.openxmlformats.org/markup-compatibility/2006" xmlns:o="urn:schemas-microsoft-com:office:office" xmlns:r="http://schemas.openxmlformats.org/officeDocument/2006/relationships" xmlns:m="http://schemas.openxmlformats.org/officeDocument/2006/math" xmlns:v="urn:schemas-microsoft-com:vml" xmlns:wp14="http://schemas.microsoft.com/office/word/2010/wordprocessingDrawing" xmlns:wp="http://schemas.openxmlformats.org/drawingml/2006/wordprocessingDrawing" xmlns:w10="urn:schemas-microsoft-com:office:word" xmlns:w="http://schemas.openxmlformats.org/wordprocessingml/2006/main" xmlns:w14="http://schemas.microsoft.com/office/word/2010/wordml" xmlns:w15="http://schemas.microsoft.com/office/word/2012/wordml" xmlns:wpg="http://schemas.microsoft.com/office/word/2010/wordprocessingGroup" xmlns:wpi="http://schemas.microsoft.com/office/word/2010/wordprocessingInk" xmlns:wne="http://schemas.microsoft.com/office/word/2006/wordml" xmlns:wps="http://schemas.microsoft.com/office/word/2010/wordprocessingShape" mc:Ignorable="w14 w15 wp14">
+<w:numbering xmlns:wpc="http://schemas.microsoft.com/office/word/2010/wordprocessingCanvas" xmlns:mc="http://schemas.openxmlformats.org/markup-compatibility/2006" xmlns:o="urn:schemas-microsoft-com:office:office" xmlns:r="http://schemas.openxmlformats.org/officeDocument/2006/relationships" xmlns:m="http://schemas.openxmlformats.org/officeDocument/2006/math" xmlns:v="urn:schemas-microsoft-com:vml" xmlns:wp14="http://schemas.microsoft.com/office/word/2010/wordprocessingDrawing" xmlns:wp="http://schemas.openxmlformats.org/drawingml/2006/wordprocessingDrawing" xmlns:w10="urn:schemas-microsoft-com:office:word" xmlns:w="http://schemas.openxmlformats.org/wordprocessingml/2006/main" xmlns:w14="http://schemas.microsoft.com/office/word/2010/wordml" xmlns:wpg="http://schemas.microsoft.com/office/word/2010/wordprocessingGroup" xmlns:wpi="http://schemas.microsoft.com/office/word/2010/wordprocessingInk" xmlns:wne="http://schemas.microsoft.com/office/word/2006/wordml" xmlns:wps="http://schemas.microsoft.com/office/word/2010/wordprocessingShape" mc:Ignorable="w14 wp14">
   <w:abstractNum w:abstractNumId="0">
     <w:nsid w:val="007951B4"/>
     <w:multiLevelType w:val="hybridMultilevel"/>
@@ -14709,7 +14364,7 @@
 </file>
 
 <file path=word/styles.xml><?xml version="1.0" encoding="utf-8"?>
-<w:styles xmlns:mc="http://schemas.openxmlformats.org/markup-compatibility/2006" xmlns:r="http://schemas.openxmlformats.org/officeDocument/2006/relationships" xmlns:w="http://schemas.openxmlformats.org/wordprocessingml/2006/main" xmlns:w14="http://schemas.microsoft.com/office/word/2010/wordml" xmlns:w15="http://schemas.microsoft.com/office/word/2012/wordml" mc:Ignorable="w14 w15">
+<w:styles xmlns:mc="http://schemas.openxmlformats.org/markup-compatibility/2006" xmlns:r="http://schemas.openxmlformats.org/officeDocument/2006/relationships" xmlns:w="http://schemas.openxmlformats.org/wordprocessingml/2006/main" xmlns:w14="http://schemas.microsoft.com/office/word/2010/wordml" mc:Ignorable="w14">
   <w:docDefaults>
     <w:rPrDefault>
       <w:rPr>
@@ -14725,378 +14380,144 @@
       </w:pPr>
     </w:pPrDefault>
   </w:docDefaults>
-  <w:latentStyles w:defLockedState="0" w:defUIPriority="99" w:defSemiHidden="0" w:defUnhideWhenUsed="0" w:defQFormat="0" w:count="371">
-    <w:lsdException w:name="Normal" w:uiPriority="0" w:qFormat="1"/>
-    <w:lsdException w:name="heading 1" w:uiPriority="9" w:qFormat="1"/>
-    <w:lsdException w:name="heading 2" w:semiHidden="1" w:uiPriority="9" w:unhideWhenUsed="1" w:qFormat="1"/>
-    <w:lsdException w:name="heading 3" w:semiHidden="1" w:uiPriority="9" w:unhideWhenUsed="1" w:qFormat="1"/>
-    <w:lsdException w:name="heading 4" w:semiHidden="1" w:uiPriority="9" w:unhideWhenUsed="1" w:qFormat="1"/>
-    <w:lsdException w:name="heading 5" w:semiHidden="1" w:uiPriority="9" w:unhideWhenUsed="1" w:qFormat="1"/>
-    <w:lsdException w:name="heading 6" w:semiHidden="1" w:uiPriority="9" w:unhideWhenUsed="1" w:qFormat="1"/>
-    <w:lsdException w:name="heading 7" w:semiHidden="1" w:uiPriority="9" w:unhideWhenUsed="1" w:qFormat="1"/>
-    <w:lsdException w:name="heading 8" w:semiHidden="1" w:uiPriority="9" w:unhideWhenUsed="1" w:qFormat="1"/>
-    <w:lsdException w:name="heading 9" w:semiHidden="1" w:uiPriority="9" w:unhideWhenUsed="1" w:qFormat="1"/>
-    <w:lsdException w:name="index 1" w:semiHidden="1" w:unhideWhenUsed="1"/>
-    <w:lsdException w:name="index 2" w:semiHidden="1" w:unhideWhenUsed="1"/>
-    <w:lsdException w:name="index 3" w:semiHidden="1" w:unhideWhenUsed="1"/>
-    <w:lsdException w:name="index 4" w:semiHidden="1" w:unhideWhenUsed="1"/>
-    <w:lsdException w:name="index 5" w:semiHidden="1" w:unhideWhenUsed="1"/>
-    <w:lsdException w:name="index 6" w:semiHidden="1" w:unhideWhenUsed="1"/>
-    <w:lsdException w:name="index 7" w:semiHidden="1" w:unhideWhenUsed="1"/>
-    <w:lsdException w:name="index 8" w:semiHidden="1" w:unhideWhenUsed="1"/>
-    <w:lsdException w:name="index 9" w:semiHidden="1" w:unhideWhenUsed="1"/>
-    <w:lsdException w:name="toc 1" w:semiHidden="1" w:uiPriority="39" w:unhideWhenUsed="1"/>
-    <w:lsdException w:name="toc 2" w:semiHidden="1" w:uiPriority="39" w:unhideWhenUsed="1"/>
-    <w:lsdException w:name="toc 3" w:semiHidden="1" w:uiPriority="39" w:unhideWhenUsed="1"/>
-    <w:lsdException w:name="toc 4" w:semiHidden="1" w:uiPriority="39" w:unhideWhenUsed="1"/>
-    <w:lsdException w:name="toc 5" w:semiHidden="1" w:uiPriority="39" w:unhideWhenUsed="1"/>
-    <w:lsdException w:name="toc 6" w:semiHidden="1" w:uiPriority="39" w:unhideWhenUsed="1"/>
-    <w:lsdException w:name="toc 7" w:semiHidden="1" w:uiPriority="39" w:unhideWhenUsed="1"/>
-    <w:lsdException w:name="toc 8" w:semiHidden="1" w:uiPriority="39" w:unhideWhenUsed="1"/>
-    <w:lsdException w:name="toc 9" w:semiHidden="1" w:uiPriority="39" w:unhideWhenUsed="1"/>
-    <w:lsdException w:name="Normal Indent" w:semiHidden="1" w:unhideWhenUsed="1"/>
-    <w:lsdException w:name="footnote text" w:semiHidden="1" w:unhideWhenUsed="1"/>
-    <w:lsdException w:name="annotation text" w:semiHidden="1" w:unhideWhenUsed="1"/>
-    <w:lsdException w:name="header" w:semiHidden="1" w:unhideWhenUsed="1"/>
-    <w:lsdException w:name="footer" w:semiHidden="1" w:unhideWhenUsed="1"/>
-    <w:lsdException w:name="index heading" w:semiHidden="1" w:unhideWhenUsed="1"/>
-    <w:lsdException w:name="caption" w:semiHidden="1" w:uiPriority="35" w:unhideWhenUsed="1" w:qFormat="1"/>
-    <w:lsdException w:name="table of figures" w:semiHidden="1" w:unhideWhenUsed="1"/>
-    <w:lsdException w:name="envelope address" w:semiHidden="1" w:unhideWhenUsed="1"/>
-    <w:lsdException w:name="envelope return" w:semiHidden="1" w:unhideWhenUsed="1"/>
-    <w:lsdException w:name="footnote reference" w:semiHidden="1" w:unhideWhenUsed="1"/>
-    <w:lsdException w:name="annotation reference" w:semiHidden="1" w:unhideWhenUsed="1"/>
-    <w:lsdException w:name="line number" w:semiHidden="1" w:unhideWhenUsed="1"/>
-    <w:lsdException w:name="page number" w:semiHidden="1" w:unhideWhenUsed="1"/>
-    <w:lsdException w:name="endnote reference" w:semiHidden="1" w:unhideWhenUsed="1"/>
-    <w:lsdException w:name="endnote text" w:semiHidden="1" w:unhideWhenUsed="1"/>
-    <w:lsdException w:name="table of authorities" w:semiHidden="1" w:unhideWhenUsed="1"/>
-    <w:lsdException w:name="macro" w:semiHidden="1" w:unhideWhenUsed="1"/>
-    <w:lsdException w:name="toa heading" w:semiHidden="1" w:unhideWhenUsed="1"/>
-    <w:lsdException w:name="List" w:semiHidden="1" w:unhideWhenUsed="1"/>
-    <w:lsdException w:name="List Bullet" w:semiHidden="1" w:unhideWhenUsed="1"/>
-    <w:lsdException w:name="List Number" w:semiHidden="1" w:unhideWhenUsed="1"/>
-    <w:lsdException w:name="List 2" w:semiHidden="1" w:unhideWhenUsed="1"/>
-    <w:lsdException w:name="List 3" w:semiHidden="1" w:unhideWhenUsed="1"/>
-    <w:lsdException w:name="List 4" w:semiHidden="1" w:unhideWhenUsed="1"/>
-    <w:lsdException w:name="List 5" w:semiHidden="1" w:unhideWhenUsed="1"/>
-    <w:lsdException w:name="List Bullet 2" w:semiHidden="1" w:unhideWhenUsed="1"/>
-    <w:lsdException w:name="List Bullet 3" w:semiHidden="1" w:unhideWhenUsed="1"/>
-    <w:lsdException w:name="List Bullet 4" w:semiHidden="1" w:unhideWhenUsed="1"/>
-    <w:lsdException w:name="List Bullet 5" w:semiHidden="1" w:unhideWhenUsed="1"/>
-    <w:lsdException w:name="List Number 2" w:semiHidden="1" w:unhideWhenUsed="1"/>
-    <w:lsdException w:name="List Number 3" w:semiHidden="1" w:unhideWhenUsed="1"/>
-    <w:lsdException w:name="List Number 4" w:semiHidden="1" w:unhideWhenUsed="1"/>
-    <w:lsdException w:name="List Number 5" w:semiHidden="1" w:unhideWhenUsed="1"/>
-    <w:lsdException w:name="Title" w:uiPriority="10" w:qFormat="1"/>
-    <w:lsdException w:name="Closing" w:semiHidden="1" w:unhideWhenUsed="1"/>
-    <w:lsdException w:name="Signature" w:semiHidden="1" w:unhideWhenUsed="1"/>
-    <w:lsdException w:name="Default Paragraph Font" w:semiHidden="1" w:uiPriority="1" w:unhideWhenUsed="1"/>
-    <w:lsdException w:name="Body Text" w:semiHidden="1" w:unhideWhenUsed="1"/>
-    <w:lsdException w:name="Body Text Indent" w:semiHidden="1" w:unhideWhenUsed="1"/>
-    <w:lsdException w:name="List Continue" w:semiHidden="1" w:unhideWhenUsed="1"/>
-    <w:lsdException w:name="List Continue 2" w:semiHidden="1" w:unhideWhenUsed="1"/>
-    <w:lsdException w:name="List Continue 3" w:semiHidden="1" w:unhideWhenUsed="1"/>
-    <w:lsdException w:name="List Continue 4" w:semiHidden="1" w:unhideWhenUsed="1"/>
-    <w:lsdException w:name="List Continue 5" w:semiHidden="1" w:unhideWhenUsed="1"/>
-    <w:lsdException w:name="Message Header" w:semiHidden="1" w:unhideWhenUsed="1"/>
-    <w:lsdException w:name="Subtitle" w:uiPriority="11" w:qFormat="1"/>
-    <w:lsdException w:name="Salutation" w:semiHidden="1" w:unhideWhenUsed="1"/>
-    <w:lsdException w:name="Date" w:semiHidden="1" w:unhideWhenUsed="1"/>
-    <w:lsdException w:name="Body Text First Indent" w:semiHidden="1" w:unhideWhenUsed="1"/>
-    <w:lsdException w:name="Body Text First Indent 2" w:semiHidden="1" w:unhideWhenUsed="1"/>
-    <w:lsdException w:name="Note Heading" w:semiHidden="1" w:unhideWhenUsed="1"/>
-    <w:lsdException w:name="Body Text 2" w:semiHidden="1" w:unhideWhenUsed="1"/>
-    <w:lsdException w:name="Body Text 3" w:semiHidden="1" w:unhideWhenUsed="1"/>
-    <w:lsdException w:name="Body Text Indent 2" w:semiHidden="1" w:unhideWhenUsed="1"/>
-    <w:lsdException w:name="Body Text Indent 3" w:semiHidden="1" w:unhideWhenUsed="1"/>
-    <w:lsdException w:name="Block Text" w:semiHidden="1" w:unhideWhenUsed="1"/>
-    <w:lsdException w:name="Hyperlink" w:semiHidden="1" w:unhideWhenUsed="1"/>
-    <w:lsdException w:name="FollowedHyperlink" w:semiHidden="1" w:unhideWhenUsed="1"/>
-    <w:lsdException w:name="Strong" w:uiPriority="22" w:qFormat="1"/>
-    <w:lsdException w:name="Emphasis" w:uiPriority="20" w:qFormat="1"/>
-    <w:lsdException w:name="Document Map" w:semiHidden="1" w:unhideWhenUsed="1"/>
-    <w:lsdException w:name="Plain Text" w:semiHidden="1" w:unhideWhenUsed="1"/>
-    <w:lsdException w:name="E-mail Signature" w:semiHidden="1" w:unhideWhenUsed="1"/>
-    <w:lsdException w:name="HTML Top of Form" w:semiHidden="1" w:unhideWhenUsed="1"/>
-    <w:lsdException w:name="HTML Bottom of Form" w:semiHidden="1" w:unhideWhenUsed="1"/>
-    <w:lsdException w:name="Normal (Web)" w:semiHidden="1" w:unhideWhenUsed="1"/>
-    <w:lsdException w:name="HTML Acronym" w:semiHidden="1" w:unhideWhenUsed="1"/>
-    <w:lsdException w:name="HTML Address" w:semiHidden="1" w:unhideWhenUsed="1"/>
-    <w:lsdException w:name="HTML Cite" w:semiHidden="1" w:unhideWhenUsed="1"/>
-    <w:lsdException w:name="HTML Code" w:semiHidden="1" w:unhideWhenUsed="1"/>
-    <w:lsdException w:name="HTML Definition" w:semiHidden="1" w:unhideWhenUsed="1"/>
-    <w:lsdException w:name="HTML Keyboard" w:semiHidden="1" w:unhideWhenUsed="1"/>
-    <w:lsdException w:name="HTML Preformatted" w:semiHidden="1" w:unhideWhenUsed="1"/>
-    <w:lsdException w:name="HTML Sample" w:semiHidden="1" w:unhideWhenUsed="1"/>
-    <w:lsdException w:name="HTML Typewriter" w:semiHidden="1" w:unhideWhenUsed="1"/>
-    <w:lsdException w:name="HTML Variable" w:semiHidden="1" w:unhideWhenUsed="1"/>
-    <w:lsdException w:name="Normal Table" w:semiHidden="1" w:unhideWhenUsed="1"/>
-    <w:lsdException w:name="annotation subject" w:semiHidden="1" w:unhideWhenUsed="1"/>
-    <w:lsdException w:name="No List" w:semiHidden="1" w:unhideWhenUsed="1"/>
-    <w:lsdException w:name="Outline List 1" w:semiHidden="1" w:unhideWhenUsed="1"/>
-    <w:lsdException w:name="Outline List 2" w:semiHidden="1" w:unhideWhenUsed="1"/>
-    <w:lsdException w:name="Outline List 3" w:semiHidden="1" w:unhideWhenUsed="1"/>
-    <w:lsdException w:name="Table Simple 1" w:semiHidden="1" w:unhideWhenUsed="1"/>
-    <w:lsdException w:name="Table Simple 2" w:semiHidden="1" w:unhideWhenUsed="1"/>
-    <w:lsdException w:name="Table Simple 3" w:semiHidden="1" w:unhideWhenUsed="1"/>
-    <w:lsdException w:name="Table Classic 1" w:semiHidden="1" w:unhideWhenUsed="1"/>
-    <w:lsdException w:name="Table Classic 2" w:semiHidden="1" w:unhideWhenUsed="1"/>
-    <w:lsdException w:name="Table Classic 3" w:semiHidden="1" w:unhideWhenUsed="1"/>
-    <w:lsdException w:name="Table Classic 4" w:semiHidden="1" w:unhideWhenUsed="1"/>
-    <w:lsdException w:name="Table Colorful 1" w:semiHidden="1" w:unhideWhenUsed="1"/>
-    <w:lsdException w:name="Table Colorful 2" w:semiHidden="1" w:unhideWhenUsed="1"/>
-    <w:lsdException w:name="Table Colorful 3" w:semiHidden="1" w:unhideWhenUsed="1"/>
-    <w:lsdException w:name="Table Columns 1" w:semiHidden="1" w:unhideWhenUsed="1"/>
-    <w:lsdException w:name="Table Columns 2" w:semiHidden="1" w:unhideWhenUsed="1"/>
-    <w:lsdException w:name="Table Columns 3" w:semiHidden="1" w:unhideWhenUsed="1"/>
-    <w:lsdException w:name="Table Columns 4" w:semiHidden="1" w:unhideWhenUsed="1"/>
-    <w:lsdException w:name="Table Columns 5" w:semiHidden="1" w:unhideWhenUsed="1"/>
-    <w:lsdException w:name="Table Grid 1" w:semiHidden="1" w:unhideWhenUsed="1"/>
-    <w:lsdException w:name="Table Grid 2" w:semiHidden="1" w:unhideWhenUsed="1"/>
-    <w:lsdException w:name="Table Grid 3" w:semiHidden="1" w:unhideWhenUsed="1"/>
-    <w:lsdException w:name="Table Grid 4" w:semiHidden="1" w:unhideWhenUsed="1"/>
-    <w:lsdException w:name="Table Grid 5" w:semiHidden="1" w:unhideWhenUsed="1"/>
-    <w:lsdException w:name="Table Grid 6" w:semiHidden="1" w:unhideWhenUsed="1"/>
-    <w:lsdException w:name="Table Grid 7" w:semiHidden="1" w:unhideWhenUsed="1"/>
-    <w:lsdException w:name="Table Grid 8" w:semiHidden="1" w:unhideWhenUsed="1"/>
-    <w:lsdException w:name="Table List 1" w:semiHidden="1" w:unhideWhenUsed="1"/>
-    <w:lsdException w:name="Table List 2" w:semiHidden="1" w:unhideWhenUsed="1"/>
-    <w:lsdException w:name="Table List 3" w:semiHidden="1" w:unhideWhenUsed="1"/>
-    <w:lsdException w:name="Table List 4" w:semiHidden="1" w:unhideWhenUsed="1"/>
-    <w:lsdException w:name="Table List 5" w:semiHidden="1" w:unhideWhenUsed="1"/>
-    <w:lsdException w:name="Table List 6" w:semiHidden="1" w:unhideWhenUsed="1"/>
-    <w:lsdException w:name="Table List 7" w:semiHidden="1" w:unhideWhenUsed="1"/>
-    <w:lsdException w:name="Table List 8" w:semiHidden="1" w:unhideWhenUsed="1"/>
-    <w:lsdException w:name="Table 3D effects 1" w:semiHidden="1" w:unhideWhenUsed="1"/>
-    <w:lsdException w:name="Table 3D effects 2" w:semiHidden="1" w:unhideWhenUsed="1"/>
-    <w:lsdException w:name="Table 3D effects 3" w:semiHidden="1" w:unhideWhenUsed="1"/>
-    <w:lsdException w:name="Table Contemporary" w:semiHidden="1" w:unhideWhenUsed="1"/>
-    <w:lsdException w:name="Table Elegant" w:semiHidden="1" w:unhideWhenUsed="1"/>
-    <w:lsdException w:name="Table Professional" w:semiHidden="1" w:unhideWhenUsed="1"/>
-    <w:lsdException w:name="Table Subtle 1" w:semiHidden="1" w:unhideWhenUsed="1"/>
-    <w:lsdException w:name="Table Subtle 2" w:semiHidden="1" w:unhideWhenUsed="1"/>
-    <w:lsdException w:name="Table Web 1" w:semiHidden="1" w:unhideWhenUsed="1"/>
-    <w:lsdException w:name="Table Web 2" w:semiHidden="1" w:unhideWhenUsed="1"/>
-    <w:lsdException w:name="Table Web 3" w:semiHidden="1" w:unhideWhenUsed="1"/>
-    <w:lsdException w:name="Balloon Text" w:semiHidden="1" w:unhideWhenUsed="1"/>
-    <w:lsdException w:name="Table Grid" w:uiPriority="59"/>
-    <w:lsdException w:name="Table Theme" w:semiHidden="1" w:unhideWhenUsed="1"/>
-    <w:lsdException w:name="Placeholder Text" w:semiHidden="1"/>
-    <w:lsdException w:name="No Spacing" w:uiPriority="1" w:qFormat="1"/>
-    <w:lsdException w:name="Light Shading" w:uiPriority="60"/>
-    <w:lsdException w:name="Light List" w:uiPriority="61"/>
-    <w:lsdException w:name="Light Grid" w:uiPriority="62"/>
-    <w:lsdException w:name="Medium Shading 1" w:uiPriority="63"/>
-    <w:lsdException w:name="Medium Shading 2" w:uiPriority="64"/>
-    <w:lsdException w:name="Medium List 1" w:uiPriority="65"/>
-    <w:lsdException w:name="Medium List 2" w:uiPriority="66"/>
-    <w:lsdException w:name="Medium Grid 1" w:uiPriority="67"/>
-    <w:lsdException w:name="Medium Grid 2" w:uiPriority="68"/>
-    <w:lsdException w:name="Medium Grid 3" w:uiPriority="69"/>
-    <w:lsdException w:name="Dark List" w:uiPriority="70"/>
-    <w:lsdException w:name="Colorful Shading" w:uiPriority="71"/>
-    <w:lsdException w:name="Colorful List" w:uiPriority="72"/>
-    <w:lsdException w:name="Colorful Grid" w:uiPriority="73"/>
-    <w:lsdException w:name="Light Shading Accent 1" w:uiPriority="60"/>
-    <w:lsdException w:name="Light List Accent 1" w:uiPriority="61"/>
-    <w:lsdException w:name="Light Grid Accent 1" w:uiPriority="62"/>
-    <w:lsdException w:name="Medium Shading 1 Accent 1" w:uiPriority="63"/>
-    <w:lsdException w:name="Medium Shading 2 Accent 1" w:uiPriority="64"/>
-    <w:lsdException w:name="Medium List 1 Accent 1" w:uiPriority="65"/>
-    <w:lsdException w:name="Revision" w:semiHidden="1"/>
-    <w:lsdException w:name="List Paragraph" w:uiPriority="34" w:qFormat="1"/>
-    <w:lsdException w:name="Quote" w:uiPriority="29" w:qFormat="1"/>
-    <w:lsdException w:name="Intense Quote" w:uiPriority="30" w:qFormat="1"/>
-    <w:lsdException w:name="Medium List 2 Accent 1" w:uiPriority="66"/>
-    <w:lsdException w:name="Medium Grid 1 Accent 1" w:uiPriority="67"/>
-    <w:lsdException w:name="Medium Grid 2 Accent 1" w:uiPriority="68"/>
-    <w:lsdException w:name="Medium Grid 3 Accent 1" w:uiPriority="69"/>
-    <w:lsdException w:name="Dark List Accent 1" w:uiPriority="70"/>
-    <w:lsdException w:name="Colorful Shading Accent 1" w:uiPriority="71"/>
-    <w:lsdException w:name="Colorful List Accent 1" w:uiPriority="72"/>
-    <w:lsdException w:name="Colorful Grid Accent 1" w:uiPriority="73"/>
-    <w:lsdException w:name="Light Shading Accent 2" w:uiPriority="60"/>
-    <w:lsdException w:name="Light List Accent 2" w:uiPriority="61"/>
-    <w:lsdException w:name="Light Grid Accent 2" w:uiPriority="62"/>
-    <w:lsdException w:name="Medium Shading 1 Accent 2" w:uiPriority="63"/>
-    <w:lsdException w:name="Medium Shading 2 Accent 2" w:uiPriority="64"/>
-    <w:lsdException w:name="Medium List 1 Accent 2" w:uiPriority="65"/>
-    <w:lsdException w:name="Medium List 2 Accent 2" w:uiPriority="66"/>
-    <w:lsdException w:name="Medium Grid 1 Accent 2" w:uiPriority="67"/>
-    <w:lsdException w:name="Medium Grid 2 Accent 2" w:uiPriority="68"/>
-    <w:lsdException w:name="Medium Grid 3 Accent 2" w:uiPriority="69"/>
-    <w:lsdException w:name="Dark List Accent 2" w:uiPriority="70"/>
-    <w:lsdException w:name="Colorful Shading Accent 2" w:uiPriority="71"/>
-    <w:lsdException w:name="Colorful List Accent 2" w:uiPriority="72"/>
-    <w:lsdException w:name="Colorful Grid Accent 2" w:uiPriority="73"/>
-    <w:lsdException w:name="Light Shading Accent 3" w:uiPriority="60"/>
-    <w:lsdException w:name="Light List Accent 3" w:uiPriority="61"/>
-    <w:lsdException w:name="Light Grid Accent 3" w:uiPriority="62"/>
-    <w:lsdException w:name="Medium Shading 1 Accent 3" w:uiPriority="63"/>
-    <w:lsdException w:name="Medium Shading 2 Accent 3" w:uiPriority="64"/>
-    <w:lsdException w:name="Medium List 1 Accent 3" w:uiPriority="65"/>
-    <w:lsdException w:name="Medium List 2 Accent 3" w:uiPriority="66"/>
-    <w:lsdException w:name="Medium Grid 1 Accent 3" w:uiPriority="67"/>
-    <w:lsdException w:name="Medium Grid 2 Accent 3" w:uiPriority="68"/>
-    <w:lsdException w:name="Medium Grid 3 Accent 3" w:uiPriority="69"/>
-    <w:lsdException w:name="Dark List Accent 3" w:uiPriority="70"/>
-    <w:lsdException w:name="Colorful Shading Accent 3" w:uiPriority="71"/>
-    <w:lsdException w:name="Colorful List Accent 3" w:uiPriority="72"/>
-    <w:lsdException w:name="Colorful Grid Accent 3" w:uiPriority="73"/>
-    <w:lsdException w:name="Light Shading Accent 4" w:uiPriority="60"/>
-    <w:lsdException w:name="Light List Accent 4" w:uiPriority="61"/>
-    <w:lsdException w:name="Light Grid Accent 4" w:uiPriority="62"/>
-    <w:lsdException w:name="Medium Shading 1 Accent 4" w:uiPriority="63"/>
-    <w:lsdException w:name="Medium Shading 2 Accent 4" w:uiPriority="64"/>
-    <w:lsdException w:name="Medium List 1 Accent 4" w:uiPriority="65"/>
-    <w:lsdException w:name="Medium List 2 Accent 4" w:uiPriority="66"/>
-    <w:lsdException w:name="Medium Grid 1 Accent 4" w:uiPriority="67"/>
-    <w:lsdException w:name="Medium Grid 2 Accent 4" w:uiPriority="68"/>
-    <w:lsdException w:name="Medium Grid 3 Accent 4" w:uiPriority="69"/>
-    <w:lsdException w:name="Dark List Accent 4" w:uiPriority="70"/>
-    <w:lsdException w:name="Colorful Shading Accent 4" w:uiPriority="71"/>
-    <w:lsdException w:name="Colorful List Accent 4" w:uiPriority="72"/>
-    <w:lsdException w:name="Colorful Grid Accent 4" w:uiPriority="73"/>
-    <w:lsdException w:name="Light Shading Accent 5" w:uiPriority="60"/>
-    <w:lsdException w:name="Light List Accent 5" w:uiPriority="61"/>
-    <w:lsdException w:name="Light Grid Accent 5" w:uiPriority="62"/>
-    <w:lsdException w:name="Medium Shading 1 Accent 5" w:uiPriority="63"/>
-    <w:lsdException w:name="Medium Shading 2 Accent 5" w:uiPriority="64"/>
-    <w:lsdException w:name="Medium List 1 Accent 5" w:uiPriority="65"/>
-    <w:lsdException w:name="Medium List 2 Accent 5" w:uiPriority="66"/>
-    <w:lsdException w:name="Medium Grid 1 Accent 5" w:uiPriority="67"/>
-    <w:lsdException w:name="Medium Grid 2 Accent 5" w:uiPriority="68"/>
-    <w:lsdException w:name="Medium Grid 3 Accent 5" w:uiPriority="69"/>
-    <w:lsdException w:name="Dark List Accent 5" w:uiPriority="70"/>
-    <w:lsdException w:name="Colorful Shading Accent 5" w:uiPriority="71"/>
-    <w:lsdException w:name="Colorful List Accent 5" w:uiPriority="72"/>
-    <w:lsdException w:name="Colorful Grid Accent 5" w:uiPriority="73"/>
-    <w:lsdException w:name="Light Shading Accent 6" w:uiPriority="60"/>
-    <w:lsdException w:name="Light List Accent 6" w:uiPriority="61"/>
-    <w:lsdException w:name="Light Grid Accent 6" w:uiPriority="62"/>
-    <w:lsdException w:name="Medium Shading 1 Accent 6" w:uiPriority="63"/>
-    <w:lsdException w:name="Medium Shading 2 Accent 6" w:uiPriority="64"/>
-    <w:lsdException w:name="Medium List 1 Accent 6" w:uiPriority="65"/>
-    <w:lsdException w:name="Medium List 2 Accent 6" w:uiPriority="66"/>
-    <w:lsdException w:name="Medium Grid 1 Accent 6" w:uiPriority="67"/>
-    <w:lsdException w:name="Medium Grid 2 Accent 6" w:uiPriority="68"/>
-    <w:lsdException w:name="Medium Grid 3 Accent 6" w:uiPriority="69"/>
-    <w:lsdException w:name="Dark List Accent 6" w:uiPriority="70"/>
-    <w:lsdException w:name="Colorful Shading Accent 6" w:uiPriority="71"/>
-    <w:lsdException w:name="Colorful List Accent 6" w:uiPriority="72"/>
-    <w:lsdException w:name="Colorful Grid Accent 6" w:uiPriority="73"/>
-    <w:lsdException w:name="Subtle Emphasis" w:uiPriority="19" w:qFormat="1"/>
-    <w:lsdException w:name="Intense Emphasis" w:uiPriority="21" w:qFormat="1"/>
-    <w:lsdException w:name="Subtle Reference" w:uiPriority="31" w:qFormat="1"/>
-    <w:lsdException w:name="Intense Reference" w:uiPriority="32" w:qFormat="1"/>
-    <w:lsdException w:name="Book Title" w:uiPriority="33" w:qFormat="1"/>
-    <w:lsdException w:name="Bibliography" w:semiHidden="1" w:uiPriority="37" w:unhideWhenUsed="1"/>
-    <w:lsdException w:name="TOC Heading" w:semiHidden="1" w:uiPriority="39" w:unhideWhenUsed="1" w:qFormat="1"/>
-    <w:lsdException w:name="Plain Table 1" w:uiPriority="41"/>
-    <w:lsdException w:name="Plain Table 2" w:uiPriority="42"/>
-    <w:lsdException w:name="Plain Table 3" w:uiPriority="43"/>
-    <w:lsdException w:name="Plain Table 4" w:uiPriority="44"/>
-    <w:lsdException w:name="Plain Table 5" w:uiPriority="45"/>
-    <w:lsdException w:name="Grid Table Light" w:uiPriority="40"/>
-    <w:lsdException w:name="Grid Table 1 Light" w:uiPriority="46"/>
-    <w:lsdException w:name="Grid Table 2" w:uiPriority="47"/>
-    <w:lsdException w:name="Grid Table 3" w:uiPriority="48"/>
-    <w:lsdException w:name="Grid Table 4" w:uiPriority="49"/>
-    <w:lsdException w:name="Grid Table 5 Dark" w:uiPriority="50"/>
-    <w:lsdException w:name="Grid Table 6 Colorful" w:uiPriority="51"/>
-    <w:lsdException w:name="Grid Table 7 Colorful" w:uiPriority="52"/>
-    <w:lsdException w:name="Grid Table 1 Light Accent 1" w:uiPriority="46"/>
-    <w:lsdException w:name="Grid Table 2 Accent 1" w:uiPriority="47"/>
-    <w:lsdException w:name="Grid Table 3 Accent 1" w:uiPriority="48"/>
-    <w:lsdException w:name="Grid Table 4 Accent 1" w:uiPriority="49"/>
-    <w:lsdException w:name="Grid Table 5 Dark Accent 1" w:uiPriority="50"/>
-    <w:lsdException w:name="Grid Table 6 Colorful Accent 1" w:uiPriority="51"/>
-    <w:lsdException w:name="Grid Table 7 Colorful Accent 1" w:uiPriority="52"/>
-    <w:lsdException w:name="Grid Table 1 Light Accent 2" w:uiPriority="46"/>
-    <w:lsdException w:name="Grid Table 2 Accent 2" w:uiPriority="47"/>
-    <w:lsdException w:name="Grid Table 3 Accent 2" w:uiPriority="48"/>
-    <w:lsdException w:name="Grid Table 4 Accent 2" w:uiPriority="49"/>
-    <w:lsdException w:name="Grid Table 5 Dark Accent 2" w:uiPriority="50"/>
-    <w:lsdException w:name="Grid Table 6 Colorful Accent 2" w:uiPriority="51"/>
-    <w:lsdException w:name="Grid Table 7 Colorful Accent 2" w:uiPriority="52"/>
-    <w:lsdException w:name="Grid Table 1 Light Accent 3" w:uiPriority="46"/>
-    <w:lsdException w:name="Grid Table 2 Accent 3" w:uiPriority="47"/>
-    <w:lsdException w:name="Grid Table 3 Accent 3" w:uiPriority="48"/>
-    <w:lsdException w:name="Grid Table 4 Accent 3" w:uiPriority="49"/>
-    <w:lsdException w:name="Grid Table 5 Dark Accent 3" w:uiPriority="50"/>
-    <w:lsdException w:name="Grid Table 6 Colorful Accent 3" w:uiPriority="51"/>
-    <w:lsdException w:name="Grid Table 7 Colorful Accent 3" w:uiPriority="52"/>
-    <w:lsdException w:name="Grid Table 1 Light Accent 4" w:uiPriority="46"/>
-    <w:lsdException w:name="Grid Table 2 Accent 4" w:uiPriority="47"/>
-    <w:lsdException w:name="Grid Table 3 Accent 4" w:uiPriority="48"/>
-    <w:lsdException w:name="Grid Table 4 Accent 4" w:uiPriority="49"/>
-    <w:lsdException w:name="Grid Table 5 Dark Accent 4" w:uiPriority="50"/>
-    <w:lsdException w:name="Grid Table 6 Colorful Accent 4" w:uiPriority="51"/>
-    <w:lsdException w:name="Grid Table 7 Colorful Accent 4" w:uiPriority="52"/>
-    <w:lsdException w:name="Grid Table 1 Light Accent 5" w:uiPriority="46"/>
-    <w:lsdException w:name="Grid Table 2 Accent 5" w:uiPriority="47"/>
-    <w:lsdException w:name="Grid Table 3 Accent 5" w:uiPriority="48"/>
-    <w:lsdException w:name="Grid Table 4 Accent 5" w:uiPriority="49"/>
-    <w:lsdException w:name="Grid Table 5 Dark Accent 5" w:uiPriority="50"/>
-    <w:lsdException w:name="Grid Table 6 Colorful Accent 5" w:uiPriority="51"/>
-    <w:lsdException w:name="Grid Table 7 Colorful Accent 5" w:uiPriority="52"/>
-    <w:lsdException w:name="Grid Table 1 Light Accent 6" w:uiPriority="46"/>
-    <w:lsdException w:name="Grid Table 2 Accent 6" w:uiPriority="47"/>
-    <w:lsdException w:name="Grid Table 3 Accent 6" w:uiPriority="48"/>
-    <w:lsdException w:name="Grid Table 4 Accent 6" w:uiPriority="49"/>
-    <w:lsdException w:name="Grid Table 5 Dark Accent 6" w:uiPriority="50"/>
-    <w:lsdException w:name="Grid Table 6 Colorful Accent 6" w:uiPriority="51"/>
-    <w:lsdException w:name="Grid Table 7 Colorful Accent 6" w:uiPriority="52"/>
-    <w:lsdException w:name="List Table 1 Light" w:uiPriority="46"/>
-    <w:lsdException w:name="List Table 2" w:uiPriority="47"/>
-    <w:lsdException w:name="List Table 3" w:uiPriority="48"/>
-    <w:lsdException w:name="List Table 4" w:uiPriority="49"/>
-    <w:lsdException w:name="List Table 5 Dark" w:uiPriority="50"/>
-    <w:lsdException w:name="List Table 6 Colorful" w:uiPriority="51"/>
-    <w:lsdException w:name="List Table 7 Colorful" w:uiPriority="52"/>
-    <w:lsdException w:name="List Table 1 Light Accent 1" w:uiPriority="46"/>
-    <w:lsdException w:name="List Table 2 Accent 1" w:uiPriority="47"/>
-    <w:lsdException w:name="List Table 3 Accent 1" w:uiPriority="48"/>
-    <w:lsdException w:name="List Table 4 Accent 1" w:uiPriority="49"/>
-    <w:lsdException w:name="List Table 5 Dark Accent 1" w:uiPriority="50"/>
-    <w:lsdException w:name="List Table 6 Colorful Accent 1" w:uiPriority="51"/>
-    <w:lsdException w:name="List Table 7 Colorful Accent 1" w:uiPriority="52"/>
-    <w:lsdException w:name="List Table 1 Light Accent 2" w:uiPriority="46"/>
-    <w:lsdException w:name="List Table 2 Accent 2" w:uiPriority="47"/>
-    <w:lsdException w:name="List Table 3 Accent 2" w:uiPriority="48"/>
-    <w:lsdException w:name="List Table 4 Accent 2" w:uiPriority="49"/>
-    <w:lsdException w:name="List Table 5 Dark Accent 2" w:uiPriority="50"/>
-    <w:lsdException w:name="List Table 6 Colorful Accent 2" w:uiPriority="51"/>
-    <w:lsdException w:name="List Table 7 Colorful Accent 2" w:uiPriority="52"/>
-    <w:lsdException w:name="List Table 1 Light Accent 3" w:uiPriority="46"/>
-    <w:lsdException w:name="List Table 2 Accent 3" w:uiPriority="47"/>
-    <w:lsdException w:name="List Table 3 Accent 3" w:uiPriority="48"/>
-    <w:lsdException w:name="List Table 4 Accent 3" w:uiPriority="49"/>
-    <w:lsdException w:name="List Table 5 Dark Accent 3" w:uiPriority="50"/>
-    <w:lsdException w:name="List Table 6 Colorful Accent 3" w:uiPriority="51"/>
-    <w:lsdException w:name="List Table 7 Colorful Accent 3" w:uiPriority="52"/>
-    <w:lsdException w:name="List Table 1 Light Accent 4" w:uiPriority="46"/>
-    <w:lsdException w:name="List Table 2 Accent 4" w:uiPriority="47"/>
-    <w:lsdException w:name="List Table 3 Accent 4" w:uiPriority="48"/>
-    <w:lsdException w:name="List Table 4 Accent 4" w:uiPriority="49"/>
-    <w:lsdException w:name="List Table 5 Dark Accent 4" w:uiPriority="50"/>
-    <w:lsdException w:name="List Table 6 Colorful Accent 4" w:uiPriority="51"/>
-    <w:lsdException w:name="List Table 7 Colorful Accent 4" w:uiPriority="52"/>
-    <w:lsdException w:name="List Table 1 Light Accent 5" w:uiPriority="46"/>
-    <w:lsdException w:name="List Table 2 Accent 5" w:uiPriority="47"/>
-    <w:lsdException w:name="List Table 3 Accent 5" w:uiPriority="48"/>
-    <w:lsdException w:name="List Table 4 Accent 5" w:uiPriority="49"/>
-    <w:lsdException w:name="List Table 5 Dark Accent 5" w:uiPriority="50"/>
-    <w:lsdException w:name="List Table 6 Colorful Accent 5" w:uiPriority="51"/>
-    <w:lsdException w:name="List Table 7 Colorful Accent 5" w:uiPriority="52"/>
-    <w:lsdException w:name="List Table 1 Light Accent 6" w:uiPriority="46"/>
-    <w:lsdException w:name="List Table 2 Accent 6" w:uiPriority="47"/>
-    <w:lsdException w:name="List Table 3 Accent 6" w:uiPriority="48"/>
-    <w:lsdException w:name="List Table 4 Accent 6" w:uiPriority="49"/>
-    <w:lsdException w:name="List Table 5 Dark Accent 6" w:uiPriority="50"/>
-    <w:lsdException w:name="List Table 6 Colorful Accent 6" w:uiPriority="51"/>
-    <w:lsdException w:name="List Table 7 Colorful Accent 6" w:uiPriority="52"/>
+  <w:latentStyles w:defLockedState="0" w:defUIPriority="99" w:defSemiHidden="1" w:defUnhideWhenUsed="1" w:defQFormat="0" w:count="267">
+    <w:lsdException w:name="Normal" w:semiHidden="0" w:uiPriority="0" w:unhideWhenUsed="0" w:qFormat="1"/>
+    <w:lsdException w:name="heading 1" w:semiHidden="0" w:uiPriority="9" w:unhideWhenUsed="0" w:qFormat="1"/>
+    <w:lsdException w:name="heading 2" w:uiPriority="9" w:qFormat="1"/>
+    <w:lsdException w:name="heading 3" w:uiPriority="9" w:qFormat="1"/>
+    <w:lsdException w:name="heading 4" w:uiPriority="9" w:qFormat="1"/>
+    <w:lsdException w:name="heading 5" w:uiPriority="9" w:qFormat="1"/>
+    <w:lsdException w:name="heading 6" w:uiPriority="9" w:qFormat="1"/>
+    <w:lsdException w:name="heading 7" w:uiPriority="9" w:qFormat="1"/>
+    <w:lsdException w:name="heading 8" w:uiPriority="9" w:qFormat="1"/>
+    <w:lsdException w:name="heading 9" w:uiPriority="9" w:qFormat="1"/>
+    <w:lsdException w:name="toc 1" w:uiPriority="39"/>
+    <w:lsdException w:name="toc 2" w:uiPriority="39"/>
+    <w:lsdException w:name="toc 3" w:uiPriority="39"/>
+    <w:lsdException w:name="toc 4" w:uiPriority="39"/>
+    <w:lsdException w:name="toc 5" w:uiPriority="39"/>
+    <w:lsdException w:name="toc 6" w:uiPriority="39"/>
+    <w:lsdException w:name="toc 7" w:uiPriority="39"/>
+    <w:lsdException w:name="toc 8" w:uiPriority="39"/>
+    <w:lsdException w:name="toc 9" w:uiPriority="39"/>
+    <w:lsdException w:name="caption" w:uiPriority="35" w:qFormat="1"/>
+    <w:lsdException w:name="Title" w:semiHidden="0" w:uiPriority="10" w:unhideWhenUsed="0" w:qFormat="1"/>
+    <w:lsdException w:name="Default Paragraph Font" w:uiPriority="1"/>
+    <w:lsdException w:name="Subtitle" w:semiHidden="0" w:uiPriority="11" w:unhideWhenUsed="0" w:qFormat="1"/>
+    <w:lsdException w:name="Strong" w:semiHidden="0" w:uiPriority="22" w:unhideWhenUsed="0" w:qFormat="1"/>
+    <w:lsdException w:name="Emphasis" w:semiHidden="0" w:uiPriority="20" w:unhideWhenUsed="0" w:qFormat="1"/>
+    <w:lsdException w:name="Table Grid" w:semiHidden="0" w:uiPriority="59" w:unhideWhenUsed="0"/>
+    <w:lsdException w:name="Placeholder Text" w:unhideWhenUsed="0"/>
+    <w:lsdException w:name="No Spacing" w:semiHidden="0" w:uiPriority="1" w:unhideWhenUsed="0" w:qFormat="1"/>
+    <w:lsdException w:name="Light Shading" w:semiHidden="0" w:uiPriority="60" w:unhideWhenUsed="0"/>
+    <w:lsdException w:name="Light List" w:semiHidden="0" w:uiPriority="61" w:unhideWhenUsed="0"/>
+    <w:lsdException w:name="Light Grid" w:semiHidden="0" w:uiPriority="62" w:unhideWhenUsed="0"/>
+    <w:lsdException w:name="Medium Shading 1" w:semiHidden="0" w:uiPriority="63" w:unhideWhenUsed="0"/>
+    <w:lsdException w:name="Medium Shading 2" w:semiHidden="0" w:uiPriority="64" w:unhideWhenUsed="0"/>
+    <w:lsdException w:name="Medium List 1" w:semiHidden="0" w:uiPriority="65" w:unhideWhenUsed="0"/>
+    <w:lsdException w:name="Medium List 2" w:semiHidden="0" w:uiPriority="66" w:unhideWhenUsed="0"/>
+    <w:lsdException w:name="Medium Grid 1" w:semiHidden="0" w:uiPriority="67" w:unhideWhenUsed="0"/>
+    <w:lsdException w:name="Medium Grid 2" w:semiHidden="0" w:uiPriority="68" w:unhideWhenUsed="0"/>
+    <w:lsdException w:name="Medium Grid 3" w:semiHidden="0" w:uiPriority="69" w:unhideWhenUsed="0"/>
+    <w:lsdException w:name="Dark List" w:semiHidden="0" w:uiPriority="70" w:unhideWhenUsed="0"/>
+    <w:lsdException w:name="Colorful Shading" w:semiHidden="0" w:uiPriority="71" w:unhideWhenUsed="0"/>
+    <w:lsdException w:name="Colorful List" w:semiHidden="0" w:uiPriority="72" w:unhideWhenUsed="0"/>
+    <w:lsdException w:name="Colorful Grid" w:semiHidden="0" w:uiPriority="73" w:unhideWhenUsed="0"/>
+    <w:lsdException w:name="Light Shading Accent 1" w:semiHidden="0" w:uiPriority="60" w:unhideWhenUsed="0"/>
+    <w:lsdException w:name="Light List Accent 1" w:semiHidden="0" w:uiPriority="61" w:unhideWhenUsed="0"/>
+    <w:lsdException w:name="Light Grid Accent 1" w:semiHidden="0" w:uiPriority="62" w:unhideWhenUsed="0"/>
+    <w:lsdException w:name="Medium Shading 1 Accent 1" w:semiHidden="0" w:uiPriority="63" w:unhideWhenUsed="0"/>
+    <w:lsdException w:name="Medium Shading 2 Accent 1" w:semiHidden="0" w:uiPriority="64" w:unhideWhenUsed="0"/>
+    <w:lsdException w:name="Medium List 1 Accent 1" w:semiHidden="0" w:uiPriority="65" w:unhideWhenUsed="0"/>
+    <w:lsdException w:name="Revision" w:unhideWhenUsed="0"/>
+    <w:lsdException w:name="List Paragraph" w:semiHidden="0" w:uiPriority="34" w:unhideWhenUsed="0" w:qFormat="1"/>
+    <w:lsdException w:name="Quote" w:semiHidden="0" w:uiPriority="29" w:unhideWhenUsed="0" w:qFormat="1"/>
+    <w:lsdException w:name="Intense Quote" w:semiHidden="0" w:uiPriority="30" w:unhideWhenUsed="0" w:qFormat="1"/>
+    <w:lsdException w:name="Medium List 2 Accent 1" w:semiHidden="0" w:uiPriority="66" w:unhideWhenUsed="0"/>
+    <w:lsdException w:name="Medium Grid 1 Accent 1" w:semiHidden="0" w:uiPriority="67" w:unhideWhenUsed="0"/>
+    <w:lsdException w:name="Medium Grid 2 Accent 1" w:semiHidden="0" w:uiPriority="68" w:unhideWhenUsed="0"/>
+    <w:lsdException w:name="Medium Grid 3 Accent 1" w:semiHidden="0" w:uiPriority="69" w:unhideWhenUsed="0"/>
+    <w:lsdException w:name="Dark List Accent 1" w:semiHidden="0" w:uiPriority="70" w:unhideWhenUsed="0"/>
+    <w:lsdException w:name="Colorful Shading Accent 1" w:semiHidden="0" w:uiPriority="71" w:unhideWhenUsed="0"/>
+    <w:lsdException w:name="Colorful List Accent 1" w:semiHidden="0" w:uiPriority="72" w:unhideWhenUsed="0"/>
+    <w:lsdException w:name="Colorful Grid Accent 1" w:semiHidden="0" w:uiPriority="73" w:unhideWhenUsed="0"/>
+    <w:lsdException w:name="Light Shading Accent 2" w:semiHidden="0" w:uiPriority="60" w:unhideWhenUsed="0"/>
+    <w:lsdException w:name="Light List Accent 2" w:semiHidden="0" w:uiPriority="61" w:unhideWhenUsed="0"/>
+    <w:lsdException w:name="Light Grid Accent 2" w:semiHidden="0" w:uiPriority="62" w:unhideWhenUsed="0"/>
+    <w:lsdException w:name="Medium Shading 1 Accent 2" w:semiHidden="0" w:uiPriority="63" w:unhideWhenUsed="0"/>
+    <w:lsdException w:name="Medium Shading 2 Accent 2" w:semiHidden="0" w:uiPriority="64" w:unhideWhenUsed="0"/>
+    <w:lsdException w:name="Medium List 1 Accent 2" w:semiHidden="0" w:uiPriority="65" w:unhideWhenUsed="0"/>
+    <w:lsdException w:name="Medium List 2 Accent 2" w:semiHidden="0" w:uiPriority="66" w:unhideWhenUsed="0"/>
+    <w:lsdException w:name="Medium Grid 1 Accent 2" w:semiHidden="0" w:uiPriority="67" w:unhideWhenUsed="0"/>
+    <w:lsdException w:name="Medium Grid 2 Accent 2" w:semiHidden="0" w:uiPriority="68" w:unhideWhenUsed="0"/>
+    <w:lsdException w:name="Medium Grid 3 Accent 2" w:semiHidden="0" w:uiPriority="69" w:unhideWhenUsed="0"/>
+    <w:lsdException w:name="Dark List Accent 2" w:semiHidden="0" w:uiPriority="70" w:unhideWhenUsed="0"/>
+    <w:lsdException w:name="Colorful Shading Accent 2" w:semiHidden="0" w:uiPriority="71" w:unhideWhenUsed="0"/>
+    <w:lsdException w:name="Colorful List Accent 2" w:semiHidden="0" w:uiPriority="72" w:unhideWhenUsed="0"/>
+    <w:lsdException w:name="Colorful Grid Accent 2" w:semiHidden="0" w:uiPriority="73" w:unhideWhenUsed="0"/>
+    <w:lsdException w:name="Light Shading Accent 3" w:semiHidden="0" w:uiPriority="60" w:unhideWhenUsed="0"/>
+    <w:lsdException w:name="Light List Accent 3" w:semiHidden="0" w:uiPriority="61" w:unhideWhenUsed="0"/>
+    <w:lsdException w:name="Light Grid Accent 3" w:semiHidden="0" w:uiPriority="62" w:unhideWhenUsed="0"/>
+    <w:lsdException w:name="Medium Shading 1 Accent 3" w:semiHidden="0" w:uiPriority="63" w:unhideWhenUsed="0"/>
+    <w:lsdException w:name="Medium Shading 2 Accent 3" w:semiHidden="0" w:uiPriority="64" w:unhideWhenUsed="0"/>
+    <w:lsdException w:name="Medium List 1 Accent 3" w:semiHidden="0" w:uiPriority="65" w:unhideWhenUsed="0"/>
+    <w:lsdException w:name="Medium List 2 Accent 3" w:semiHidden="0" w:uiPriority="66" w:unhideWhenUsed="0"/>
+    <w:lsdException w:name="Medium Grid 1 Accent 3" w:semiHidden="0" w:uiPriority="67" w:unhideWhenUsed="0"/>
+    <w:lsdException w:name="Medium Grid 2 Accent 3" w:semiHidden="0" w:uiPriority="68" w:unhideWhenUsed="0"/>
+    <w:lsdException w:name="Medium Grid 3 Accent 3" w:semiHidden="0" w:uiPriority="69" w:unhideWhenUsed="0"/>
+    <w:lsdException w:name="Dark List Accent 3" w:semiHidden="0" w:uiPriority="70" w:unhideWhenUsed="0"/>
+    <w:lsdException w:name="Colorful Shading Accent 3" w:semiHidden="0" w:uiPriority="71" w:unhideWhenUsed="0"/>
+    <w:lsdException w:name="Colorful List Accent 3" w:semiHidden="0" w:uiPriority="72" w:unhideWhenUsed="0"/>
+    <w:lsdException w:name="Colorful Grid Accent 3" w:semiHidden="0" w:uiPriority="73" w:unhideWhenUsed="0"/>
+    <w:lsdException w:name="Light Shading Accent 4" w:semiHidden="0" w:uiPriority="60" w:unhideWhenUsed="0"/>
+    <w:lsdException w:name="Light List Accent 4" w:semiHidden="0" w:uiPriority="61" w:unhideWhenUsed="0"/>
+    <w:lsdException w:name="Light Grid Accent 4" w:semiHidden="0" w:uiPriority="62" w:unhideWhenUsed="0"/>
+    <w:lsdException w:name="Medium Shading 1 Accent 4" w:semiHidden="0" w:uiPriority="63" w:unhideWhenUsed="0"/>
+    <w:lsdException w:name="Medium Shading 2 Accent 4" w:semiHidden="0" w:uiPriority="64" w:unhideWhenUsed="0"/>
+    <w:lsdException w:name="Medium List 1 Accent 4" w:semiHidden="0" w:uiPriority="65" w:unhideWhenUsed="0"/>
+    <w:lsdException w:name="Medium List 2 Accent 4" w:semiHidden="0" w:uiPriority="66" w:unhideWhenUsed="0"/>
+    <w:lsdException w:name="Medium Grid 1 Accent 4" w:semiHidden="0" w:uiPriority="67" w:unhideWhenUsed="0"/>
+    <w:lsdException w:name="Medium Grid 2 Accent 4" w:semiHidden="0" w:uiPriority="68" w:unhideWhenUsed="0"/>
+    <w:lsdException w:name="Medium Grid 3 Accent 4" w:semiHidden="0" w:uiPriority="69" w:unhideWhenUsed="0"/>
+    <w:lsdException w:name="Dark List Accent 4" w:semiHidden="0" w:uiPriority="70" w:unhideWhenUsed="0"/>
+    <w:lsdException w:name="Colorful Shading Accent 4" w:semiHidden="0" w:uiPriority="71" w:unhideWhenUsed="0"/>
+    <w:lsdException w:name="Colorful List Accent 4" w:semiHidden="0" w:uiPriority="72" w:unhideWhenUsed="0"/>
+    <w:lsdException w:name="Colorful Grid Accent 4" w:semiHidden="0" w:uiPriority="73" w:unhideWhenUsed="0"/>
+    <w:lsdException w:name="Light Shading Accent 5" w:semiHidden="0" w:uiPriority="60" w:unhideWhenUsed="0"/>
+    <w:lsdException w:name="Light List Accent 5" w:semiHidden="0" w:uiPriority="61" w:unhideWhenUsed="0"/>
+    <w:lsdException w:name="Light Grid Accent 5" w:semiHidden="0" w:uiPriority="62" w:unhideWhenUsed="0"/>
+    <w:lsdException w:name="Medium Shading 1 Accent 5" w:semiHidden="0" w:uiPriority="63" w:unhideWhenUsed="0"/>
+    <w:lsdException w:name="Medium Shading 2 Accent 5" w:semiHidden="0" w:uiPriority="64" w:unhideWhenUsed="0"/>
+    <w:lsdException w:name="Medium List 1 Accent 5" w:semiHidden="0" w:uiPriority="65" w:unhideWhenUsed="0"/>
+    <w:lsdException w:name="Medium List 2 Accent 5" w:semiHidden="0" w:uiPriority="66" w:unhideWhenUsed="0"/>
+    <w:lsdException w:name="Medium Grid 1 Accent 5" w:semiHidden="0" w:uiPriority="67" w:unhideWhenUsed="0"/>
+    <w:lsdException w:name="Medium Grid 2 Accent 5" w:semiHidden="0" w:uiPriority="68" w:unhideWhenUsed="0"/>
+    <w:lsdException w:name="Medium Grid 3 Accent 5" w:semiHidden="0" w:uiPriority="69" w:unhideWhenUsed="0"/>
+    <w:lsdException w:name="Dark List Accent 5" w:semiHidden="0" w:uiPriority="70" w:unhideWhenUsed="0"/>
+    <w:lsdException w:name="Colorful Shading Accent 5" w:semiHidden="0" w:uiPriority="71" w:unhideWhenUsed="0"/>
+    <w:lsdException w:name="Colorful List Accent 5" w:semiHidden="0" w:uiPriority="72" w:unhideWhenUsed="0"/>
+    <w:lsdException w:name="Colorful Grid Accent 5" w:semiHidden="0" w:uiPriority="73" w:unhideWhenUsed="0"/>
+    <w:lsdException w:name="Light Shading Accent 6" w:semiHidden="0" w:uiPriority="60" w:unhideWhenUsed="0"/>
+    <w:lsdException w:name="Light List Accent 6" w:semiHidden="0" w:uiPriority="61" w:unhideWhenUsed="0"/>
+    <w:lsdException w:name="Light Grid Accent 6" w:semiHidden="0" w:uiPriority="62" w:unhideWhenUsed="0"/>
+    <w:lsdException w:name="Medium Shading 1 Accent 6" w:semiHidden="0" w:uiPriority="63" w:unhideWhenUsed="0"/>
+    <w:lsdException w:name="Medium Shading 2 Accent 6" w:semiHidden="0" w:uiPriority="64" w:unhideWhenUsed="0"/>
+    <w:lsdException w:name="Medium List 1 Accent 6" w:semiHidden="0" w:uiPriority="65" w:unhideWhenUsed="0"/>
+    <w:lsdException w:name="Medium List 2 Accent 6" w:semiHidden="0" w:uiPriority="66" w:unhideWhenUsed="0"/>
+    <w:lsdException w:name="Medium Grid 1 Accent 6" w:semiHidden="0" w:uiPriority="67" w:unhideWhenUsed="0"/>
+    <w:lsdException w:name="Medium Grid 2 Accent 6" w:semiHidden="0" w:uiPriority="68" w:unhideWhenUsed="0"/>
+    <w:lsdException w:name="Medium Grid 3 Accent 6" w:semiHidden="0" w:uiPriority="69" w:unhideWhenUsed="0"/>
+    <w:lsdException w:name="Dark List Accent 6" w:semiHidden="0" w:uiPriority="70" w:unhideWhenUsed="0"/>
+    <w:lsdException w:name="Colorful Shading Accent 6" w:semiHidden="0" w:uiPriority="71" w:unhideWhenUsed="0"/>
+    <w:lsdException w:name="Colorful List Accent 6" w:semiHidden="0" w:uiPriority="72" w:unhideWhenUsed="0"/>
+    <w:lsdException w:name="Colorful Grid Accent 6" w:semiHidden="0" w:uiPriority="73" w:unhideWhenUsed="0"/>
+    <w:lsdException w:name="Subtle Emphasis" w:semiHidden="0" w:uiPriority="19" w:unhideWhenUsed="0" w:qFormat="1"/>
+    <w:lsdException w:name="Intense Emphasis" w:semiHidden="0" w:uiPriority="21" w:unhideWhenUsed="0" w:qFormat="1"/>
+    <w:lsdException w:name="Subtle Reference" w:semiHidden="0" w:uiPriority="31" w:unhideWhenUsed="0" w:qFormat="1"/>
+    <w:lsdException w:name="Intense Reference" w:semiHidden="0" w:uiPriority="32" w:unhideWhenUsed="0" w:qFormat="1"/>
+    <w:lsdException w:name="Book Title" w:semiHidden="0" w:uiPriority="33" w:unhideWhenUsed="0" w:qFormat="1"/>
+    <w:lsdException w:name="Bibliography" w:uiPriority="37"/>
+    <w:lsdException w:name="TOC Heading" w:uiPriority="39" w:qFormat="1"/>
   </w:latentStyles>
   <w:style w:type="paragraph" w:default="1" w:styleId="Normal">
     <w:name w:val="Normal"/>
@@ -15199,6 +14620,7 @@
   <w:style w:type="character" w:default="1" w:styleId="DefaultParagraphFont">
     <w:name w:val="Default Paragraph Font"/>
     <w:uiPriority w:val="1"/>
+    <w:semiHidden/>
     <w:unhideWhenUsed/>
   </w:style>
   <w:style w:type="table" w:default="1" w:styleId="TableNormal">
@@ -15345,6 +14767,196 @@
     <w:rPr>
       <w:color w:val="808080"/>
     </w:rPr>
+  </w:style>
+</w:styles>
+</file>
+
+<file path=word/stylesWithEffects.xml><?xml version="1.0" encoding="utf-8"?>
+<w:styles xmlns:wpc="http://schemas.microsoft.com/office/word/2010/wordprocessingCanvas" xmlns:mc="http://schemas.openxmlformats.org/markup-compatibility/2006" xmlns:o="urn:schemas-microsoft-com:office:office" xmlns:r="http://schemas.openxmlformats.org/officeDocument/2006/relationships" xmlns:m="http://schemas.openxmlformats.org/officeDocument/2006/math" xmlns:v="urn:schemas-microsoft-com:vml" xmlns:wp14="http://schemas.microsoft.com/office/word/2010/wordprocessingDrawing" xmlns:wp="http://schemas.openxmlformats.org/drawingml/2006/wordprocessingDrawing" xmlns:w10="urn:schemas-microsoft-com:office:word" xmlns:w="http://schemas.openxmlformats.org/wordprocessingml/2006/main" xmlns:w14="http://schemas.microsoft.com/office/word/2010/wordml" xmlns:wpg="http://schemas.microsoft.com/office/word/2010/wordprocessingGroup" xmlns:wpi="http://schemas.microsoft.com/office/word/2010/wordprocessingInk" xmlns:wne="http://schemas.microsoft.com/office/word/2006/wordml" xmlns:wps="http://schemas.microsoft.com/office/word/2010/wordprocessingShape" mc:Ignorable="w14 wp14">
+  <w:docDefaults>
+    <w:rPrDefault>
+      <w:rPr>
+        <w:rFonts w:asciiTheme="minorHAnsi" w:eastAsiaTheme="minorEastAsia" w:hAnsiTheme="minorHAnsi" w:cstheme="minorBidi"/>
+        <w:sz w:val="22"/>
+        <w:szCs w:val="22"/>
+        <w:lang w:val="en-US" w:eastAsia="en-US" w:bidi="ar-SA"/>
+      </w:rPr>
+    </w:rPrDefault>
+    <w:pPrDefault>
+      <w:pPr>
+        <w:spacing w:after="200" w:line="276" w:lineRule="auto"/>
+      </w:pPr>
+    </w:pPrDefault>
+  </w:docDefaults>
+  <w:latentStyles w:defLockedState="0" w:defUIPriority="99" w:defSemiHidden="1" w:defUnhideWhenUsed="1" w:defQFormat="0" w:count="267">
+    <w:lsdException w:name="Normal" w:semiHidden="0" w:uiPriority="0" w:unhideWhenUsed="0" w:qFormat="1"/>
+    <w:lsdException w:name="heading 1" w:semiHidden="0" w:uiPriority="9" w:unhideWhenUsed="0" w:qFormat="1"/>
+    <w:lsdException w:name="heading 2" w:uiPriority="9" w:qFormat="1"/>
+    <w:lsdException w:name="heading 3" w:uiPriority="9" w:qFormat="1"/>
+    <w:lsdException w:name="heading 4" w:uiPriority="9" w:qFormat="1"/>
+    <w:lsdException w:name="heading 5" w:uiPriority="9" w:qFormat="1"/>
+    <w:lsdException w:name="heading 6" w:uiPriority="9" w:qFormat="1"/>
+    <w:lsdException w:name="heading 7" w:uiPriority="9" w:qFormat="1"/>
+    <w:lsdException w:name="heading 8" w:uiPriority="9" w:qFormat="1"/>
+    <w:lsdException w:name="heading 9" w:uiPriority="9" w:qFormat="1"/>
+    <w:lsdException w:name="toc 1" w:uiPriority="39"/>
+    <w:lsdException w:name="toc 2" w:uiPriority="39"/>
+    <w:lsdException w:name="toc 3" w:uiPriority="39"/>
+    <w:lsdException w:name="toc 4" w:uiPriority="39"/>
+    <w:lsdException w:name="toc 5" w:uiPriority="39"/>
+    <w:lsdException w:name="toc 6" w:uiPriority="39"/>
+    <w:lsdException w:name="toc 7" w:uiPriority="39"/>
+    <w:lsdException w:name="toc 8" w:uiPriority="39"/>
+    <w:lsdException w:name="toc 9" w:uiPriority="39"/>
+    <w:lsdException w:name="caption" w:uiPriority="35" w:qFormat="1"/>
+    <w:lsdException w:name="Title" w:semiHidden="0" w:uiPriority="10" w:unhideWhenUsed="0" w:qFormat="1"/>
+    <w:lsdException w:name="Default Paragraph Font" w:uiPriority="1"/>
+    <w:lsdException w:name="Subtitle" w:semiHidden="0" w:uiPriority="11" w:unhideWhenUsed="0" w:qFormat="1"/>
+    <w:lsdException w:name="Strong" w:semiHidden="0" w:uiPriority="22" w:unhideWhenUsed="0" w:qFormat="1"/>
+    <w:lsdException w:name="Emphasis" w:semiHidden="0" w:uiPriority="20" w:unhideWhenUsed="0" w:qFormat="1"/>
+    <w:lsdException w:name="Table Grid" w:semiHidden="0" w:uiPriority="59" w:unhideWhenUsed="0"/>
+    <w:lsdException w:name="Placeholder Text" w:unhideWhenUsed="0"/>
+    <w:lsdException w:name="No Spacing" w:semiHidden="0" w:uiPriority="1" w:unhideWhenUsed="0" w:qFormat="1"/>
+    <w:lsdException w:name="Light Shading" w:semiHidden="0" w:uiPriority="60" w:unhideWhenUsed="0"/>
+    <w:lsdException w:name="Light List" w:semiHidden="0" w:uiPriority="61" w:unhideWhenUsed="0"/>
+    <w:lsdException w:name="Light Grid" w:semiHidden="0" w:uiPriority="62" w:unhideWhenUsed="0"/>
+    <w:lsdException w:name="Medium Shading 1" w:semiHidden="0" w:uiPriority="63" w:unhideWhenUsed="0"/>
+    <w:lsdException w:name="Medium Shading 2" w:semiHidden="0" w:uiPriority="64" w:unhideWhenUsed="0"/>
+    <w:lsdException w:name="Medium List 1" w:semiHidden="0" w:uiPriority="65" w:unhideWhenUsed="0"/>
+    <w:lsdException w:name="Medium List 2" w:semiHidden="0" w:uiPriority="66" w:unhideWhenUsed="0"/>
+    <w:lsdException w:name="Medium Grid 1" w:semiHidden="0" w:uiPriority="67" w:unhideWhenUsed="0"/>
+    <w:lsdException w:name="Medium Grid 2" w:semiHidden="0" w:uiPriority="68" w:unhideWhenUsed="0"/>
+    <w:lsdException w:name="Medium Grid 3" w:semiHidden="0" w:uiPriority="69" w:unhideWhenUsed="0"/>
+    <w:lsdException w:name="Dark List" w:semiHidden="0" w:uiPriority="70" w:unhideWhenUsed="0"/>
+    <w:lsdException w:name="Colorful Shading" w:semiHidden="0" w:uiPriority="71" w:unhideWhenUsed="0"/>
+    <w:lsdException w:name="Colorful List" w:semiHidden="0" w:uiPriority="72" w:unhideWhenUsed="0"/>
+    <w:lsdException w:name="Colorful Grid" w:semiHidden="0" w:uiPriority="73" w:unhideWhenUsed="0"/>
+    <w:lsdException w:name="Light Shading Accent 1" w:semiHidden="0" w:uiPriority="60" w:unhideWhenUsed="0"/>
+    <w:lsdException w:name="Light List Accent 1" w:semiHidden="0" w:uiPriority="61" w:unhideWhenUsed="0"/>
+    <w:lsdException w:name="Light Grid Accent 1" w:semiHidden="0" w:uiPriority="62" w:unhideWhenUsed="0"/>
+    <w:lsdException w:name="Medium Shading 1 Accent 1" w:semiHidden="0" w:uiPriority="63" w:unhideWhenUsed="0"/>
+    <w:lsdException w:name="Medium Shading 2 Accent 1" w:semiHidden="0" w:uiPriority="64" w:unhideWhenUsed="0"/>
+    <w:lsdException w:name="Medium List 1 Accent 1" w:semiHidden="0" w:uiPriority="65" w:unhideWhenUsed="0"/>
+    <w:lsdException w:name="Revision" w:unhideWhenUsed="0"/>
+    <w:lsdException w:name="List Paragraph" w:semiHidden="0" w:uiPriority="34" w:unhideWhenUsed="0" w:qFormat="1"/>
+    <w:lsdException w:name="Quote" w:semiHidden="0" w:uiPriority="29" w:unhideWhenUsed="0" w:qFormat="1"/>
+    <w:lsdException w:name="Intense Quote" w:semiHidden="0" w:uiPriority="30" w:unhideWhenUsed="0" w:qFormat="1"/>
+    <w:lsdException w:name="Medium List 2 Accent 1" w:semiHidden="0" w:uiPriority="66" w:unhideWhenUsed="0"/>
+    <w:lsdException w:name="Medium Grid 1 Accent 1" w:semiHidden="0" w:uiPriority="67" w:unhideWhenUsed="0"/>
+    <w:lsdException w:name="Medium Grid 2 Accent 1" w:semiHidden="0" w:uiPriority="68" w:unhideWhenUsed="0"/>
+    <w:lsdException w:name="Medium Grid 3 Accent 1" w:semiHidden="0" w:uiPriority="69" w:unhideWhenUsed="0"/>
+    <w:lsdException w:name="Dark List Accent 1" w:semiHidden="0" w:uiPriority="70" w:unhideWhenUsed="0"/>
+    <w:lsdException w:name="Colorful Shading Accent 1" w:semiHidden="0" w:uiPriority="71" w:unhideWhenUsed="0"/>
+    <w:lsdException w:name="Colorful List Accent 1" w:semiHidden="0" w:uiPriority="72" w:unhideWhenUsed="0"/>
+    <w:lsdException w:name="Colorful Grid Accent 1" w:semiHidden="0" w:uiPriority="73" w:unhideWhenUsed="0"/>
+    <w:lsdException w:name="Light Shading Accent 2" w:semiHidden="0" w:uiPriority="60" w:unhideWhenUsed="0"/>
+    <w:lsdException w:name="Light List Accent 2" w:semiHidden="0" w:uiPriority="61" w:unhideWhenUsed="0"/>
+    <w:lsdException w:name="Light Grid Accent 2" w:semiHidden="0" w:uiPriority="62" w:unhideWhenUsed="0"/>
+    <w:lsdException w:name="Medium Shading 1 Accent 2" w:semiHidden="0" w:uiPriority="63" w:unhideWhenUsed="0"/>
+    <w:lsdException w:name="Medium Shading 2 Accent 2" w:semiHidden="0" w:uiPriority="64" w:unhideWhenUsed="0"/>
+    <w:lsdException w:name="Medium List 1 Accent 2" w:semiHidden="0" w:uiPriority="65" w:unhideWhenUsed="0"/>
+    <w:lsdException w:name="Medium List 2 Accent 2" w:semiHidden="0" w:uiPriority="66" w:unhideWhenUsed="0"/>
+    <w:lsdException w:name="Medium Grid 1 Accent 2" w:semiHidden="0" w:uiPriority="67" w:unhideWhenUsed="0"/>
+    <w:lsdException w:name="Medium Grid 2 Accent 2" w:semiHidden="0" w:uiPriority="68" w:unhideWhenUsed="0"/>
+    <w:lsdException w:name="Medium Grid 3 Accent 2" w:semiHidden="0" w:uiPriority="69" w:unhideWhenUsed="0"/>
+    <w:lsdException w:name="Dark List Accent 2" w:semiHidden="0" w:uiPriority="70" w:unhideWhenUsed="0"/>
+    <w:lsdException w:name="Colorful Shading Accent 2" w:semiHidden="0" w:uiPriority="71" w:unhideWhenUsed="0"/>
+    <w:lsdException w:name="Colorful List Accent 2" w:semiHidden="0" w:uiPriority="72" w:unhideWhenUsed="0"/>
+    <w:lsdException w:name="Colorful Grid Accent 2" w:semiHidden="0" w:uiPriority="73" w:unhideWhenUsed="0"/>
+    <w:lsdException w:name="Light Shading Accent 3" w:semiHidden="0" w:uiPriority="60" w:unhideWhenUsed="0"/>
+    <w:lsdException w:name="Light List Accent 3" w:semiHidden="0" w:uiPriority="61" w:unhideWhenUsed="0"/>
+    <w:lsdException w:name="Light Grid Accent 3" w:semiHidden="0" w:uiPriority="62" w:unhideWhenUsed="0"/>
+    <w:lsdException w:name="Medium Shading 1 Accent 3" w:semiHidden="0" w:uiPriority="63" w:unhideWhenUsed="0"/>
+    <w:lsdException w:name="Medium Shading 2 Accent 3" w:semiHidden="0" w:uiPriority="64" w:unhideWhenUsed="0"/>
+    <w:lsdException w:name="Medium List 1 Accent 3" w:semiHidden="0" w:uiPriority="65" w:unhideWhenUsed="0"/>
+    <w:lsdException w:name="Medium List 2 Accent 3" w:semiHidden="0" w:uiPriority="66" w:unhideWhenUsed="0"/>
+    <w:lsdException w:name="Medium Grid 1 Accent 3" w:semiHidden="0" w:uiPriority="67" w:unhideWhenUsed="0"/>
+    <w:lsdException w:name="Medium Grid 2 Accent 3" w:semiHidden="0" w:uiPriority="68" w:unhideWhenUsed="0"/>
+    <w:lsdException w:name="Medium Grid 3 Accent 3" w:semiHidden="0" w:uiPriority="69" w:unhideWhenUsed="0"/>
+    <w:lsdException w:name="Dark List Accent 3" w:semiHidden="0" w:uiPriority="70" w:unhideWhenUsed="0"/>
+    <w:lsdException w:name="Colorful Shading Accent 3" w:semiHidden="0" w:uiPriority="71" w:unhideWhenUsed="0"/>
+    <w:lsdException w:name="Colorful List Accent 3" w:semiHidden="0" w:uiPriority="72" w:unhideWhenUsed="0"/>
+    <w:lsdException w:name="Colorful Grid Accent 3" w:semiHidden="0" w:uiPriority="73" w:unhideWhenUsed="0"/>
+    <w:lsdException w:name="Light Shading Accent 4" w:semiHidden="0" w:uiPriority="60" w:unhideWhenUsed="0"/>
+    <w:lsdException w:name="Light List Accent 4" w:semiHidden="0" w:uiPriority="61" w:unhideWhenUsed="0"/>
+    <w:lsdException w:name="Light Grid Accent 4" w:semiHidden="0" w:uiPriority="62" w:unhideWhenUsed="0"/>
+    <w:lsdException w:name="Medium Shading 1 Accent 4" w:semiHidden="0" w:uiPriority="63" w:unhideWhenUsed="0"/>
+    <w:lsdException w:name="Medium Shading 2 Accent 4" w:semiHidden="0" w:uiPriority="64" w:unhideWhenUsed="0"/>
+    <w:lsdException w:name="Medium List 1 Accent 4" w:semiHidden="0" w:uiPriority="65" w:unhideWhenUsed="0"/>
+    <w:lsdException w:name="Medium List 2 Accent 4" w:semiHidden="0" w:uiPriority="66" w:unhideWhenUsed="0"/>
+    <w:lsdException w:name="Medium Grid 1 Accent 4" w:semiHidden="0" w:uiPriority="67" w:unhideWhenUsed="0"/>
+    <w:lsdException w:name="Medium Grid 2 Accent 4" w:semiHidden="0" w:uiPriority="68" w:unhideWhenUsed="0"/>
+    <w:lsdException w:name="Medium Grid 3 Accent 4" w:semiHidden="0" w:uiPriority="69" w:unhideWhenUsed="0"/>
+    <w:lsdException w:name="Dark List Accent 4" w:semiHidden="0" w:uiPriority="70" w:unhideWhenUsed="0"/>
+    <w:lsdException w:name="Colorful Shading Accent 4" w:semiHidden="0" w:uiPriority="71" w:unhideWhenUsed="0"/>
+    <w:lsdException w:name="Colorful List Accent 4" w:semiHidden="0" w:uiPriority="72" w:unhideWhenUsed="0"/>
+    <w:lsdException w:name="Colorful Grid Accent 4" w:semiHidden="0" w:uiPriority="73" w:unhideWhenUsed="0"/>
+    <w:lsdException w:name="Light Shading Accent 5" w:semiHidden="0" w:uiPriority="60" w:unhideWhenUsed="0"/>
+    <w:lsdException w:name="Light List Accent 5" w:semiHidden="0" w:uiPriority="61" w:unhideWhenUsed="0"/>
+    <w:lsdException w:name="Light Grid Accent 5" w:semiHidden="0" w:uiPriority="62" w:unhideWhenUsed="0"/>
+    <w:lsdException w:name="Medium Shading 1 Accent 5" w:semiHidden="0" w:uiPriority="63" w:unhideWhenUsed="0"/>
+    <w:lsdException w:name="Medium Shading 2 Accent 5" w:semiHidden="0" w:uiPriority="64" w:unhideWhenUsed="0"/>
+    <w:lsdException w:name="Medium List 1 Accent 5" w:semiHidden="0" w:uiPriority="65" w:unhideWhenUsed="0"/>
+    <w:lsdException w:name="Medium List 2 Accent 5" w:semiHidden="0" w:uiPriority="66" w:unhideWhenUsed="0"/>
+    <w:lsdException w:name="Medium Grid 1 Accent 5" w:semiHidden="0" w:uiPriority="67" w:unhideWhenUsed="0"/>
+    <w:lsdException w:name="Medium Grid 2 Accent 5" w:semiHidden="0" w:uiPriority="68" w:unhideWhenUsed="0"/>
+    <w:lsdException w:name="Medium Grid 3 Accent 5" w:semiHidden="0" w:uiPriority="69" w:unhideWhenUsed="0"/>
+    <w:lsdException w:name="Dark List Accent 5" w:semiHidden="0" w:uiPriority="70" w:unhideWhenUsed="0"/>
+    <w:lsdException w:name="Colorful Shading Accent 5" w:semiHidden="0" w:uiPriority="71" w:unhideWhenUsed="0"/>
+    <w:lsdException w:name="Colorful List Accent 5" w:semiHidden="0" w:uiPriority="72" w:unhideWhenUsed="0"/>
+    <w:lsdException w:name="Colorful Grid Accent 5" w:semiHidden="0" w:uiPriority="73" w:unhideWhenUsed="0"/>
+    <w:lsdException w:name="Light Shading Accent 6" w:semiHidden="0" w:uiPriority="60" w:unhideWhenUsed="0"/>
+    <w:lsdException w:name="Light List Accent 6" w:semiHidden="0" w:uiPriority="61" w:unhideWhenUsed="0"/>
+    <w:lsdException w:name="Light Grid Accent 6" w:semiHidden="0" w:uiPriority="62" w:unhideWhenUsed="0"/>
+    <w:lsdException w:name="Medium Shading 1 Accent 6" w:semiHidden="0" w:uiPriority="63" w:unhideWhenUsed="0"/>
+    <w:lsdException w:name="Medium Shading 2 Accent 6" w:semiHidden="0" w:uiPriority="64" w:unhideWhenUsed="0"/>
+    <w:lsdException w:name="Medium List 1 Accent 6" w:semiHidden="0" w:uiPriority="65" w:unhideWhenUsed="0"/>
+    <w:lsdException w:name="Medium List 2 Accent 6" w:semiHidden="0" w:uiPriority="66" w:unhideWhenUsed="0"/>
+    <w:lsdException w:name="Medium Grid 1 Accent 6" w:semiHidden="0" w:uiPriority="67" w:unhideWhenUsed="0"/>
+    <w:lsdException w:name="Medium Grid 2 Accent 6" w:semiHidden="0" w:uiPriority="68" w:unhideWhenUsed="0"/>
+    <w:lsdException w:name="Medium Grid 3 Accent 6" w:semiHidden="0" w:uiPriority="69" w:unhideWhenUsed="0"/>
+    <w:lsdException w:name="Dark List Accent 6" w:semiHidden="0" w:uiPriority="70" w:unhideWhenUsed="0"/>
+    <w:lsdException w:name="Colorful Shading Accent 6" w:semiHidden="0" w:uiPriority="71" w:unhideWhenUsed="0"/>
+    <w:lsdException w:name="Colorful List Accent 6" w:semiHidden="0" w:uiPriority="72" w:unhideWhenUsed="0"/>
+    <w:lsdException w:name="Colorful Grid Accent 6" w:semiHidden="0" w:uiPriority="73" w:unhideWhenUsed="0"/>
+    <w:lsdException w:name="Subtle Emphasis" w:semiHidden="0" w:uiPriority="19" w:unhideWhenUsed="0" w:qFormat="1"/>
+    <w:lsdException w:name="Intense Emphasis" w:semiHidden="0" w:uiPriority="21" w:unhideWhenUsed="0" w:qFormat="1"/>
+    <w:lsdException w:name="Subtle Reference" w:semiHidden="0" w:uiPriority="31" w:unhideWhenUsed="0" w:qFormat="1"/>
+    <w:lsdException w:name="Intense Reference" w:semiHidden="0" w:uiPriority="32" w:unhideWhenUsed="0" w:qFormat="1"/>
+    <w:lsdException w:name="Book Title" w:semiHidden="0" w:uiPriority="33" w:unhideWhenUsed="0" w:qFormat="1"/>
+    <w:lsdException w:name="Bibliography" w:uiPriority="37"/>
+    <w:lsdException w:name="TOC Heading" w:uiPriority="39" w:qFormat="1"/>
+  </w:latentStyles>
+  <w:style w:type="paragraph" w:default="1" w:styleId="Normal">
+    <w:name w:val="Normal"/>
+    <w:qFormat/>
+  </w:style>
+  <w:style w:type="character" w:default="1" w:styleId="DefaultParagraphFont">
+    <w:name w:val="Default Paragraph Font"/>
+    <w:uiPriority w:val="1"/>
+    <w:semiHidden/>
+    <w:unhideWhenUsed/>
+  </w:style>
+  <w:style w:type="table" w:default="1" w:styleId="TableNormal">
+    <w:name w:val="Normal Table"/>
+    <w:uiPriority w:val="99"/>
+    <w:semiHidden/>
+    <w:unhideWhenUsed/>
+    <w:tblPr>
+      <w:tblInd w:w="0" w:type="dxa"/>
+      <w:tblCellMar>
+        <w:top w:w="0" w:type="dxa"/>
+        <w:left w:w="108" w:type="dxa"/>
+        <w:bottom w:w="0" w:type="dxa"/>
+        <w:right w:w="108" w:type="dxa"/>
+      </w:tblCellMar>
+    </w:tblPr>
+  </w:style>
+  <w:style w:type="numbering" w:default="1" w:styleId="NoList">
+    <w:name w:val="No List"/>
+    <w:uiPriority w:val="99"/>
+    <w:semiHidden/>
+    <w:unhideWhenUsed/>
   </w:style>
 </w:styles>
 </file>

</xml_diff>